<commit_message>
saving model code changed for experiments
</commit_message>
<xml_diff>
--- a/src/data/wikipedia_dataset_rolling_window.docx
+++ b/src/data/wikipedia_dataset_rolling_window.docx
@@ -3194,6 +3194,96 @@
           <w:szCs w:val="28"/>
         </w:rPr>
       </w:pPr>
+    </w:p>
+    <w:p>
+      <w:pPr>
+        <w:rPr>
+          <w:b/>
+          <w:bCs/>
+          <w:sz w:val="28"/>
+          <w:szCs w:val="28"/>
+        </w:rPr>
+      </w:pPr>
+    </w:p>
+    <w:p>
+      <w:pPr>
+        <w:rPr>
+          <w:b/>
+          <w:bCs/>
+          <w:sz w:val="28"/>
+          <w:szCs w:val="28"/>
+        </w:rPr>
+      </w:pPr>
+    </w:p>
+    <w:p>
+      <w:pPr>
+        <w:rPr>
+          <w:b/>
+          <w:bCs/>
+          <w:sz w:val="28"/>
+          <w:szCs w:val="28"/>
+        </w:rPr>
+      </w:pPr>
+    </w:p>
+    <w:p>
+      <w:pPr>
+        <w:rPr>
+          <w:b/>
+          <w:bCs/>
+          <w:sz w:val="28"/>
+          <w:szCs w:val="28"/>
+        </w:rPr>
+      </w:pPr>
+    </w:p>
+    <w:p>
+      <w:pPr>
+        <w:rPr>
+          <w:b/>
+          <w:bCs/>
+          <w:sz w:val="28"/>
+          <w:szCs w:val="28"/>
+        </w:rPr>
+      </w:pPr>
+    </w:p>
+    <w:p>
+      <w:pPr>
+        <w:rPr>
+          <w:b/>
+          <w:bCs/>
+          <w:sz w:val="28"/>
+          <w:szCs w:val="28"/>
+        </w:rPr>
+      </w:pPr>
+    </w:p>
+    <w:p>
+      <w:pPr>
+        <w:rPr>
+          <w:b/>
+          <w:bCs/>
+          <w:sz w:val="28"/>
+          <w:szCs w:val="28"/>
+        </w:rPr>
+      </w:pPr>
+    </w:p>
+    <w:p>
+      <w:pPr>
+        <w:rPr>
+          <w:b/>
+          <w:bCs/>
+          <w:sz w:val="28"/>
+          <w:szCs w:val="28"/>
+        </w:rPr>
+      </w:pPr>
+    </w:p>
+    <w:p>
+      <w:pPr>
+        <w:rPr>
+          <w:b/>
+          <w:bCs/>
+          <w:sz w:val="28"/>
+          <w:szCs w:val="28"/>
+        </w:rPr>
+      </w:pPr>
       <w:r>
         <w:rPr>
           <w:b/>
@@ -3235,8 +3325,1469 @@
       </w:r>
     </w:p>
     <w:p/>
+    <w:tbl>
+      <w:tblPr>
+        <w:tblW w:w="0" w:type="auto"/>
+        <w:tblCellMar>
+          <w:left w:w="0" w:type="dxa"/>
+          <w:right w:w="0" w:type="dxa"/>
+        </w:tblCellMar>
+        <w:tblLook w:val="04A0" w:firstRow="1" w:lastRow="0" w:firstColumn="1" w:lastColumn="0" w:noHBand="0" w:noVBand="1"/>
+      </w:tblPr>
+      <w:tblGrid>
+        <w:gridCol w:w="1468"/>
+        <w:gridCol w:w="1652"/>
+        <w:gridCol w:w="920"/>
+        <w:gridCol w:w="1553"/>
+        <w:gridCol w:w="752"/>
+        <w:gridCol w:w="2913"/>
+        <w:gridCol w:w="1087"/>
+      </w:tblGrid>
+      <w:tr>
+        <w:trPr>
+          <w:trHeight w:val="217"/>
+        </w:trPr>
+        <w:tc>
+          <w:tcPr>
+            <w:tcW w:w="1468" w:type="dxa"/>
+            <w:tcBorders>
+              <w:top w:val="single" w:sz="6" w:space="0" w:color="000000"/>
+              <w:left w:val="single" w:sz="6" w:space="0" w:color="000000"/>
+              <w:bottom w:val="single" w:sz="6" w:space="0" w:color="000000"/>
+              <w:right w:val="single" w:sz="6" w:space="0" w:color="000000"/>
+            </w:tcBorders>
+            <w:shd w:val="clear" w:color="auto" w:fill="B0B3B2"/>
+            <w:tcMar>
+              <w:top w:w="60" w:type="dxa"/>
+              <w:left w:w="60" w:type="dxa"/>
+              <w:bottom w:w="60" w:type="dxa"/>
+              <w:right w:w="60" w:type="dxa"/>
+            </w:tcMar>
+            <w:hideMark/>
+          </w:tcPr>
+          <w:p/>
+        </w:tc>
+        <w:tc>
+          <w:tcPr>
+            <w:tcW w:w="1652" w:type="dxa"/>
+            <w:tcBorders>
+              <w:top w:val="single" w:sz="6" w:space="0" w:color="000000"/>
+              <w:left w:val="single" w:sz="6" w:space="0" w:color="000000"/>
+              <w:bottom w:val="single" w:sz="6" w:space="0" w:color="000000"/>
+              <w:right w:val="single" w:sz="6" w:space="0" w:color="000000"/>
+            </w:tcBorders>
+            <w:shd w:val="clear" w:color="auto" w:fill="B0B3B2"/>
+            <w:tcMar>
+              <w:top w:w="60" w:type="dxa"/>
+              <w:left w:w="60" w:type="dxa"/>
+              <w:bottom w:w="60" w:type="dxa"/>
+              <w:right w:w="60" w:type="dxa"/>
+            </w:tcMar>
+            <w:hideMark/>
+          </w:tcPr>
+          <w:p>
+            <w:proofErr w:type="spellStart"/>
+            <w:r>
+              <w:rPr>
+                <w:b/>
+                <w:bCs/>
+              </w:rPr>
+              <w:t>mintshrink</w:t>
+            </w:r>
+            <w:proofErr w:type="spellEnd"/>
+          </w:p>
+        </w:tc>
+        <w:tc>
+          <w:tcPr>
+            <w:tcW w:w="920" w:type="dxa"/>
+            <w:tcBorders>
+              <w:top w:val="single" w:sz="6" w:space="0" w:color="000000"/>
+              <w:left w:val="single" w:sz="6" w:space="0" w:color="000000"/>
+              <w:bottom w:val="single" w:sz="6" w:space="0" w:color="000000"/>
+              <w:right w:val="single" w:sz="6" w:space="0" w:color="000000"/>
+            </w:tcBorders>
+            <w:shd w:val="clear" w:color="auto" w:fill="B0B3B2"/>
+            <w:tcMar>
+              <w:top w:w="60" w:type="dxa"/>
+              <w:left w:w="60" w:type="dxa"/>
+              <w:bottom w:w="60" w:type="dxa"/>
+              <w:right w:w="60" w:type="dxa"/>
+            </w:tcMar>
+            <w:hideMark/>
+          </w:tcPr>
+          <w:p>
+            <w:proofErr w:type="spellStart"/>
+            <w:r>
+              <w:rPr>
+                <w:b/>
+                <w:bCs/>
+              </w:rPr>
+              <w:t>wls</w:t>
+            </w:r>
+            <w:proofErr w:type="spellEnd"/>
+          </w:p>
+        </w:tc>
+        <w:tc>
+          <w:tcPr>
+            <w:tcW w:w="1553" w:type="dxa"/>
+            <w:tcBorders>
+              <w:top w:val="single" w:sz="6" w:space="0" w:color="000000"/>
+              <w:left w:val="single" w:sz="6" w:space="0" w:color="000000"/>
+              <w:bottom w:val="single" w:sz="6" w:space="0" w:color="000000"/>
+              <w:right w:val="single" w:sz="6" w:space="0" w:color="000000"/>
+            </w:tcBorders>
+            <w:shd w:val="clear" w:color="auto" w:fill="B0B3B2"/>
+            <w:tcMar>
+              <w:top w:w="60" w:type="dxa"/>
+              <w:left w:w="60" w:type="dxa"/>
+              <w:bottom w:w="60" w:type="dxa"/>
+              <w:right w:w="60" w:type="dxa"/>
+            </w:tcMar>
+            <w:hideMark/>
+          </w:tcPr>
+          <w:p>
+            <w:proofErr w:type="spellStart"/>
+            <w:r>
+              <w:rPr>
+                <w:b/>
+                <w:bCs/>
+              </w:rPr>
+              <w:t>bottomup</w:t>
+            </w:r>
+            <w:proofErr w:type="spellEnd"/>
+          </w:p>
+        </w:tc>
+        <w:tc>
+          <w:tcPr>
+            <w:tcW w:w="752" w:type="dxa"/>
+            <w:tcBorders>
+              <w:top w:val="single" w:sz="6" w:space="0" w:color="000000"/>
+              <w:left w:val="single" w:sz="6" w:space="0" w:color="000000"/>
+              <w:bottom w:val="single" w:sz="6" w:space="0" w:color="000000"/>
+              <w:right w:val="single" w:sz="6" w:space="0" w:color="000000"/>
+            </w:tcBorders>
+            <w:shd w:val="clear" w:color="auto" w:fill="B0B3B2"/>
+            <w:tcMar>
+              <w:top w:w="60" w:type="dxa"/>
+              <w:left w:w="60" w:type="dxa"/>
+              <w:bottom w:w="60" w:type="dxa"/>
+              <w:right w:w="60" w:type="dxa"/>
+            </w:tcMar>
+            <w:hideMark/>
+          </w:tcPr>
+          <w:p>
+            <w:proofErr w:type="spellStart"/>
+            <w:r>
+              <w:rPr>
+                <w:b/>
+                <w:bCs/>
+              </w:rPr>
+              <w:t>ols</w:t>
+            </w:r>
+            <w:proofErr w:type="spellEnd"/>
+          </w:p>
+        </w:tc>
+        <w:tc>
+          <w:tcPr>
+            <w:tcW w:w="2913" w:type="dxa"/>
+            <w:tcBorders>
+              <w:top w:val="single" w:sz="6" w:space="0" w:color="000000"/>
+              <w:left w:val="single" w:sz="6" w:space="0" w:color="000000"/>
+              <w:bottom w:val="single" w:sz="6" w:space="0" w:color="000000"/>
+              <w:right w:val="single" w:sz="6" w:space="0" w:color="000000"/>
+            </w:tcBorders>
+            <w:shd w:val="clear" w:color="auto" w:fill="B0B3B2"/>
+            <w:tcMar>
+              <w:top w:w="60" w:type="dxa"/>
+              <w:left w:w="60" w:type="dxa"/>
+              <w:bottom w:w="60" w:type="dxa"/>
+              <w:right w:w="60" w:type="dxa"/>
+            </w:tcMar>
+            <w:hideMark/>
+          </w:tcPr>
+          <w:p>
+            <w:r>
+              <w:rPr>
+                <w:b/>
+                <w:bCs/>
+              </w:rPr>
+              <w:t>case1_lambda</w:t>
+            </w:r>
+            <w:proofErr w:type="gramStart"/>
+            <w:r>
+              <w:rPr>
+                <w:b/>
+                <w:bCs/>
+              </w:rPr>
+              <w:t>_[</w:t>
+            </w:r>
+            <w:proofErr w:type="gramEnd"/>
+            <w:r>
+              <w:rPr>
+                <w:b/>
+                <w:bCs/>
+              </w:rPr>
+              <w:t>0.1, 0.9]</w:t>
+            </w:r>
+          </w:p>
+        </w:tc>
+        <w:tc>
+          <w:tcPr>
+            <w:tcW w:w="1087" w:type="dxa"/>
+            <w:tcBorders>
+              <w:top w:val="single" w:sz="6" w:space="0" w:color="000000"/>
+              <w:left w:val="single" w:sz="6" w:space="0" w:color="000000"/>
+              <w:bottom w:val="single" w:sz="6" w:space="0" w:color="000000"/>
+              <w:right w:val="single" w:sz="6" w:space="0" w:color="000000"/>
+            </w:tcBorders>
+            <w:shd w:val="clear" w:color="auto" w:fill="B0B3B2"/>
+            <w:tcMar>
+              <w:top w:w="60" w:type="dxa"/>
+              <w:left w:w="60" w:type="dxa"/>
+              <w:bottom w:w="60" w:type="dxa"/>
+              <w:right w:w="60" w:type="dxa"/>
+            </w:tcMar>
+            <w:hideMark/>
+          </w:tcPr>
+          <w:p>
+            <w:r>
+              <w:rPr>
+                <w:b/>
+                <w:bCs/>
+              </w:rPr>
+              <w:t>erm</w:t>
+            </w:r>
+          </w:p>
+        </w:tc>
+      </w:tr>
+      <w:tr>
+        <w:trPr>
+          <w:trHeight w:val="237"/>
+        </w:trPr>
+        <w:tc>
+          <w:tcPr>
+            <w:tcW w:w="1468" w:type="dxa"/>
+            <w:tcBorders>
+              <w:top w:val="single" w:sz="6" w:space="0" w:color="000000"/>
+              <w:left w:val="single" w:sz="6" w:space="0" w:color="000000"/>
+              <w:bottom w:val="single" w:sz="6" w:space="0" w:color="000000"/>
+              <w:right w:val="single" w:sz="6" w:space="0" w:color="000000"/>
+            </w:tcBorders>
+            <w:shd w:val="clear" w:color="auto" w:fill="D4D4D4"/>
+            <w:tcMar>
+              <w:top w:w="60" w:type="dxa"/>
+              <w:left w:w="60" w:type="dxa"/>
+              <w:bottom w:w="60" w:type="dxa"/>
+              <w:right w:w="60" w:type="dxa"/>
+            </w:tcMar>
+            <w:hideMark/>
+          </w:tcPr>
+          <w:p>
+            <w:r>
+              <w:rPr>
+                <w:b/>
+                <w:bCs/>
+              </w:rPr>
+              <w:t>Total</w:t>
+            </w:r>
+          </w:p>
+        </w:tc>
+        <w:tc>
+          <w:tcPr>
+            <w:tcW w:w="1652" w:type="dxa"/>
+            <w:tcBorders>
+              <w:top w:val="single" w:sz="6" w:space="0" w:color="000000"/>
+              <w:left w:val="single" w:sz="6" w:space="0" w:color="000000"/>
+              <w:bottom w:val="single" w:sz="6" w:space="0" w:color="000000"/>
+              <w:right w:val="single" w:sz="6" w:space="0" w:color="000000"/>
+            </w:tcBorders>
+            <w:tcMar>
+              <w:top w:w="60" w:type="dxa"/>
+              <w:left w:w="60" w:type="dxa"/>
+              <w:bottom w:w="60" w:type="dxa"/>
+              <w:right w:w="60" w:type="dxa"/>
+            </w:tcMar>
+            <w:hideMark/>
+          </w:tcPr>
+          <w:p>
+            <w:r>
+              <w:t>14.96</w:t>
+            </w:r>
+          </w:p>
+        </w:tc>
+        <w:tc>
+          <w:tcPr>
+            <w:tcW w:w="920" w:type="dxa"/>
+            <w:tcBorders>
+              <w:top w:val="single" w:sz="6" w:space="0" w:color="000000"/>
+              <w:left w:val="single" w:sz="6" w:space="0" w:color="000000"/>
+              <w:bottom w:val="single" w:sz="6" w:space="0" w:color="000000"/>
+              <w:right w:val="single" w:sz="6" w:space="0" w:color="000000"/>
+            </w:tcBorders>
+            <w:tcMar>
+              <w:top w:w="60" w:type="dxa"/>
+              <w:left w:w="60" w:type="dxa"/>
+              <w:bottom w:w="60" w:type="dxa"/>
+              <w:right w:w="60" w:type="dxa"/>
+            </w:tcMar>
+            <w:hideMark/>
+          </w:tcPr>
+          <w:p>
+            <w:r>
+              <w:t>11.85</w:t>
+            </w:r>
+          </w:p>
+        </w:tc>
+        <w:tc>
+          <w:tcPr>
+            <w:tcW w:w="1553" w:type="dxa"/>
+            <w:tcBorders>
+              <w:top w:val="single" w:sz="6" w:space="0" w:color="000000"/>
+              <w:left w:val="single" w:sz="6" w:space="0" w:color="000000"/>
+              <w:bottom w:val="single" w:sz="6" w:space="0" w:color="000000"/>
+              <w:right w:val="single" w:sz="6" w:space="0" w:color="000000"/>
+            </w:tcBorders>
+            <w:tcMar>
+              <w:top w:w="60" w:type="dxa"/>
+              <w:left w:w="60" w:type="dxa"/>
+              <w:bottom w:w="60" w:type="dxa"/>
+              <w:right w:w="60" w:type="dxa"/>
+            </w:tcMar>
+            <w:hideMark/>
+          </w:tcPr>
+          <w:p>
+            <w:r>
+              <w:t>7.61</w:t>
+            </w:r>
+          </w:p>
+        </w:tc>
+        <w:tc>
+          <w:tcPr>
+            <w:tcW w:w="752" w:type="dxa"/>
+            <w:tcBorders>
+              <w:top w:val="single" w:sz="6" w:space="0" w:color="000000"/>
+              <w:left w:val="single" w:sz="6" w:space="0" w:color="000000"/>
+              <w:bottom w:val="single" w:sz="6" w:space="0" w:color="000000"/>
+              <w:right w:val="single" w:sz="6" w:space="0" w:color="000000"/>
+            </w:tcBorders>
+            <w:tcMar>
+              <w:top w:w="60" w:type="dxa"/>
+              <w:left w:w="60" w:type="dxa"/>
+              <w:bottom w:w="60" w:type="dxa"/>
+              <w:right w:w="60" w:type="dxa"/>
+            </w:tcMar>
+            <w:hideMark/>
+          </w:tcPr>
+          <w:p>
+            <w:r>
+              <w:t>4.37</w:t>
+            </w:r>
+          </w:p>
+        </w:tc>
+        <w:tc>
+          <w:tcPr>
+            <w:tcW w:w="2913" w:type="dxa"/>
+            <w:tcBorders>
+              <w:top w:val="single" w:sz="6" w:space="0" w:color="000000"/>
+              <w:left w:val="single" w:sz="6" w:space="0" w:color="000000"/>
+              <w:bottom w:val="single" w:sz="6" w:space="0" w:color="000000"/>
+              <w:right w:val="single" w:sz="6" w:space="0" w:color="000000"/>
+            </w:tcBorders>
+            <w:tcMar>
+              <w:top w:w="60" w:type="dxa"/>
+              <w:left w:w="60" w:type="dxa"/>
+              <w:bottom w:w="60" w:type="dxa"/>
+              <w:right w:w="60" w:type="dxa"/>
+            </w:tcMar>
+            <w:hideMark/>
+          </w:tcPr>
+          <w:p>
+            <w:r>
+              <w:t>12.46</w:t>
+            </w:r>
+          </w:p>
+        </w:tc>
+        <w:tc>
+          <w:tcPr>
+            <w:tcW w:w="1087" w:type="dxa"/>
+            <w:tcBorders>
+              <w:top w:val="single" w:sz="6" w:space="0" w:color="000000"/>
+              <w:left w:val="single" w:sz="6" w:space="0" w:color="000000"/>
+              <w:bottom w:val="single" w:sz="6" w:space="0" w:color="000000"/>
+              <w:right w:val="single" w:sz="6" w:space="0" w:color="000000"/>
+            </w:tcBorders>
+            <w:tcMar>
+              <w:top w:w="60" w:type="dxa"/>
+              <w:left w:w="60" w:type="dxa"/>
+              <w:bottom w:w="60" w:type="dxa"/>
+              <w:right w:w="60" w:type="dxa"/>
+            </w:tcMar>
+            <w:hideMark/>
+          </w:tcPr>
+          <w:p>
+            <w:r>
+              <w:t>-923.18</w:t>
+            </w:r>
+          </w:p>
+        </w:tc>
+      </w:tr>
+      <w:tr>
+        <w:trPr>
+          <w:trHeight w:val="217"/>
+        </w:trPr>
+        <w:tc>
+          <w:tcPr>
+            <w:tcW w:w="1468" w:type="dxa"/>
+            <w:tcBorders>
+              <w:top w:val="single" w:sz="6" w:space="0" w:color="000000"/>
+              <w:left w:val="single" w:sz="6" w:space="0" w:color="000000"/>
+              <w:bottom w:val="single" w:sz="6" w:space="0" w:color="000000"/>
+              <w:right w:val="single" w:sz="6" w:space="0" w:color="000000"/>
+            </w:tcBorders>
+            <w:shd w:val="clear" w:color="auto" w:fill="D4D4D4"/>
+            <w:tcMar>
+              <w:top w:w="60" w:type="dxa"/>
+              <w:left w:w="60" w:type="dxa"/>
+              <w:bottom w:w="60" w:type="dxa"/>
+              <w:right w:w="60" w:type="dxa"/>
+            </w:tcMar>
+            <w:hideMark/>
+          </w:tcPr>
+          <w:p>
+            <w:r>
+              <w:rPr>
+                <w:b/>
+                <w:bCs/>
+              </w:rPr>
+              <w:t>Access</w:t>
+            </w:r>
+          </w:p>
+        </w:tc>
+        <w:tc>
+          <w:tcPr>
+            <w:tcW w:w="1652" w:type="dxa"/>
+            <w:tcBorders>
+              <w:top w:val="single" w:sz="6" w:space="0" w:color="000000"/>
+              <w:left w:val="single" w:sz="6" w:space="0" w:color="000000"/>
+              <w:bottom w:val="single" w:sz="6" w:space="0" w:color="000000"/>
+              <w:right w:val="single" w:sz="6" w:space="0" w:color="000000"/>
+            </w:tcBorders>
+            <w:tcMar>
+              <w:top w:w="60" w:type="dxa"/>
+              <w:left w:w="60" w:type="dxa"/>
+              <w:bottom w:w="60" w:type="dxa"/>
+              <w:right w:w="60" w:type="dxa"/>
+            </w:tcMar>
+            <w:hideMark/>
+          </w:tcPr>
+          <w:p>
+            <w:r>
+              <w:t>18.98</w:t>
+            </w:r>
+          </w:p>
+        </w:tc>
+        <w:tc>
+          <w:tcPr>
+            <w:tcW w:w="920" w:type="dxa"/>
+            <w:tcBorders>
+              <w:top w:val="single" w:sz="6" w:space="0" w:color="000000"/>
+              <w:left w:val="single" w:sz="6" w:space="0" w:color="000000"/>
+              <w:bottom w:val="single" w:sz="6" w:space="0" w:color="000000"/>
+              <w:right w:val="single" w:sz="6" w:space="0" w:color="000000"/>
+            </w:tcBorders>
+            <w:tcMar>
+              <w:top w:w="60" w:type="dxa"/>
+              <w:left w:w="60" w:type="dxa"/>
+              <w:bottom w:w="60" w:type="dxa"/>
+              <w:right w:w="60" w:type="dxa"/>
+            </w:tcMar>
+            <w:hideMark/>
+          </w:tcPr>
+          <w:p>
+            <w:r>
+              <w:t>14.15</w:t>
+            </w:r>
+          </w:p>
+        </w:tc>
+        <w:tc>
+          <w:tcPr>
+            <w:tcW w:w="1553" w:type="dxa"/>
+            <w:tcBorders>
+              <w:top w:val="single" w:sz="6" w:space="0" w:color="000000"/>
+              <w:left w:val="single" w:sz="6" w:space="0" w:color="000000"/>
+              <w:bottom w:val="single" w:sz="6" w:space="0" w:color="000000"/>
+              <w:right w:val="single" w:sz="6" w:space="0" w:color="000000"/>
+            </w:tcBorders>
+            <w:tcMar>
+              <w:top w:w="60" w:type="dxa"/>
+              <w:left w:w="60" w:type="dxa"/>
+              <w:bottom w:w="60" w:type="dxa"/>
+              <w:right w:w="60" w:type="dxa"/>
+            </w:tcMar>
+            <w:hideMark/>
+          </w:tcPr>
+          <w:p>
+            <w:r>
+              <w:t>8.59</w:t>
+            </w:r>
+          </w:p>
+        </w:tc>
+        <w:tc>
+          <w:tcPr>
+            <w:tcW w:w="752" w:type="dxa"/>
+            <w:tcBorders>
+              <w:top w:val="single" w:sz="6" w:space="0" w:color="000000"/>
+              <w:left w:val="single" w:sz="6" w:space="0" w:color="000000"/>
+              <w:bottom w:val="single" w:sz="6" w:space="0" w:color="000000"/>
+              <w:right w:val="single" w:sz="6" w:space="0" w:color="000000"/>
+            </w:tcBorders>
+            <w:tcMar>
+              <w:top w:w="60" w:type="dxa"/>
+              <w:left w:w="60" w:type="dxa"/>
+              <w:bottom w:w="60" w:type="dxa"/>
+              <w:right w:w="60" w:type="dxa"/>
+            </w:tcMar>
+            <w:hideMark/>
+          </w:tcPr>
+          <w:p>
+            <w:r>
+              <w:t>6.29</w:t>
+            </w:r>
+          </w:p>
+        </w:tc>
+        <w:tc>
+          <w:tcPr>
+            <w:tcW w:w="2913" w:type="dxa"/>
+            <w:tcBorders>
+              <w:top w:val="single" w:sz="6" w:space="0" w:color="000000"/>
+              <w:left w:val="single" w:sz="6" w:space="0" w:color="000000"/>
+              <w:bottom w:val="single" w:sz="6" w:space="0" w:color="000000"/>
+              <w:right w:val="single" w:sz="6" w:space="0" w:color="000000"/>
+            </w:tcBorders>
+            <w:tcMar>
+              <w:top w:w="60" w:type="dxa"/>
+              <w:left w:w="60" w:type="dxa"/>
+              <w:bottom w:w="60" w:type="dxa"/>
+              <w:right w:w="60" w:type="dxa"/>
+            </w:tcMar>
+            <w:hideMark/>
+          </w:tcPr>
+          <w:p>
+            <w:r>
+              <w:t>5.25</w:t>
+            </w:r>
+          </w:p>
+        </w:tc>
+        <w:tc>
+          <w:tcPr>
+            <w:tcW w:w="1087" w:type="dxa"/>
+            <w:tcBorders>
+              <w:top w:val="single" w:sz="6" w:space="0" w:color="000000"/>
+              <w:left w:val="single" w:sz="6" w:space="0" w:color="000000"/>
+              <w:bottom w:val="single" w:sz="6" w:space="0" w:color="000000"/>
+              <w:right w:val="single" w:sz="6" w:space="0" w:color="000000"/>
+            </w:tcBorders>
+            <w:tcMar>
+              <w:top w:w="60" w:type="dxa"/>
+              <w:left w:w="60" w:type="dxa"/>
+              <w:bottom w:w="60" w:type="dxa"/>
+              <w:right w:w="60" w:type="dxa"/>
+            </w:tcMar>
+            <w:hideMark/>
+          </w:tcPr>
+          <w:p>
+            <w:r>
+              <w:t>-600.83</w:t>
+            </w:r>
+          </w:p>
+        </w:tc>
+      </w:tr>
+      <w:tr>
+        <w:trPr>
+          <w:trHeight w:val="217"/>
+        </w:trPr>
+        <w:tc>
+          <w:tcPr>
+            <w:tcW w:w="1468" w:type="dxa"/>
+            <w:tcBorders>
+              <w:top w:val="single" w:sz="6" w:space="0" w:color="000000"/>
+              <w:left w:val="single" w:sz="6" w:space="0" w:color="000000"/>
+              <w:bottom w:val="single" w:sz="6" w:space="0" w:color="000000"/>
+              <w:right w:val="single" w:sz="6" w:space="0" w:color="000000"/>
+            </w:tcBorders>
+            <w:shd w:val="clear" w:color="auto" w:fill="D4D4D4"/>
+            <w:tcMar>
+              <w:top w:w="60" w:type="dxa"/>
+              <w:left w:w="60" w:type="dxa"/>
+              <w:bottom w:w="60" w:type="dxa"/>
+              <w:right w:w="60" w:type="dxa"/>
+            </w:tcMar>
+            <w:hideMark/>
+          </w:tcPr>
+          <w:p>
+            <w:r>
+              <w:rPr>
+                <w:b/>
+                <w:bCs/>
+              </w:rPr>
+              <w:t>Agent</w:t>
+            </w:r>
+          </w:p>
+        </w:tc>
+        <w:tc>
+          <w:tcPr>
+            <w:tcW w:w="1652" w:type="dxa"/>
+            <w:tcBorders>
+              <w:top w:val="single" w:sz="6" w:space="0" w:color="000000"/>
+              <w:left w:val="single" w:sz="6" w:space="0" w:color="000000"/>
+              <w:bottom w:val="single" w:sz="6" w:space="0" w:color="000000"/>
+              <w:right w:val="single" w:sz="6" w:space="0" w:color="000000"/>
+            </w:tcBorders>
+            <w:tcMar>
+              <w:top w:w="60" w:type="dxa"/>
+              <w:left w:w="60" w:type="dxa"/>
+              <w:bottom w:w="60" w:type="dxa"/>
+              <w:right w:w="60" w:type="dxa"/>
+            </w:tcMar>
+            <w:hideMark/>
+          </w:tcPr>
+          <w:p>
+            <w:r>
+              <w:t>8.9</w:t>
+            </w:r>
+          </w:p>
+        </w:tc>
+        <w:tc>
+          <w:tcPr>
+            <w:tcW w:w="920" w:type="dxa"/>
+            <w:tcBorders>
+              <w:top w:val="single" w:sz="6" w:space="0" w:color="000000"/>
+              <w:left w:val="single" w:sz="6" w:space="0" w:color="000000"/>
+              <w:bottom w:val="single" w:sz="6" w:space="0" w:color="000000"/>
+              <w:right w:val="single" w:sz="6" w:space="0" w:color="000000"/>
+            </w:tcBorders>
+            <w:tcMar>
+              <w:top w:w="60" w:type="dxa"/>
+              <w:left w:w="60" w:type="dxa"/>
+              <w:bottom w:w="60" w:type="dxa"/>
+              <w:right w:w="60" w:type="dxa"/>
+            </w:tcMar>
+            <w:hideMark/>
+          </w:tcPr>
+          <w:p>
+            <w:r>
+              <w:t>3.62</w:t>
+            </w:r>
+          </w:p>
+        </w:tc>
+        <w:tc>
+          <w:tcPr>
+            <w:tcW w:w="1553" w:type="dxa"/>
+            <w:tcBorders>
+              <w:top w:val="single" w:sz="6" w:space="0" w:color="000000"/>
+              <w:left w:val="single" w:sz="6" w:space="0" w:color="000000"/>
+              <w:bottom w:val="single" w:sz="6" w:space="0" w:color="000000"/>
+              <w:right w:val="single" w:sz="6" w:space="0" w:color="000000"/>
+            </w:tcBorders>
+            <w:tcMar>
+              <w:top w:w="60" w:type="dxa"/>
+              <w:left w:w="60" w:type="dxa"/>
+              <w:bottom w:w="60" w:type="dxa"/>
+              <w:right w:w="60" w:type="dxa"/>
+            </w:tcMar>
+            <w:hideMark/>
+          </w:tcPr>
+          <w:p>
+            <w:r>
+              <w:t>-2.67</w:t>
+            </w:r>
+          </w:p>
+        </w:tc>
+        <w:tc>
+          <w:tcPr>
+            <w:tcW w:w="752" w:type="dxa"/>
+            <w:tcBorders>
+              <w:top w:val="single" w:sz="6" w:space="0" w:color="000000"/>
+              <w:left w:val="single" w:sz="6" w:space="0" w:color="000000"/>
+              <w:bottom w:val="single" w:sz="6" w:space="0" w:color="000000"/>
+              <w:right w:val="single" w:sz="6" w:space="0" w:color="000000"/>
+            </w:tcBorders>
+            <w:tcMar>
+              <w:top w:w="60" w:type="dxa"/>
+              <w:left w:w="60" w:type="dxa"/>
+              <w:bottom w:w="60" w:type="dxa"/>
+              <w:right w:w="60" w:type="dxa"/>
+            </w:tcMar>
+            <w:hideMark/>
+          </w:tcPr>
+          <w:p>
+            <w:r>
+              <w:t>-2.54</w:t>
+            </w:r>
+          </w:p>
+        </w:tc>
+        <w:tc>
+          <w:tcPr>
+            <w:tcW w:w="2913" w:type="dxa"/>
+            <w:tcBorders>
+              <w:top w:val="single" w:sz="6" w:space="0" w:color="000000"/>
+              <w:left w:val="single" w:sz="6" w:space="0" w:color="000000"/>
+              <w:bottom w:val="single" w:sz="6" w:space="0" w:color="000000"/>
+              <w:right w:val="single" w:sz="6" w:space="0" w:color="000000"/>
+            </w:tcBorders>
+            <w:tcMar>
+              <w:top w:w="60" w:type="dxa"/>
+              <w:left w:w="60" w:type="dxa"/>
+              <w:bottom w:w="60" w:type="dxa"/>
+              <w:right w:w="60" w:type="dxa"/>
+            </w:tcMar>
+            <w:hideMark/>
+          </w:tcPr>
+          <w:p>
+            <w:r>
+              <w:t>-4.49</w:t>
+            </w:r>
+          </w:p>
+        </w:tc>
+        <w:tc>
+          <w:tcPr>
+            <w:tcW w:w="1087" w:type="dxa"/>
+            <w:tcBorders>
+              <w:top w:val="single" w:sz="6" w:space="0" w:color="000000"/>
+              <w:left w:val="single" w:sz="6" w:space="0" w:color="000000"/>
+              <w:bottom w:val="single" w:sz="6" w:space="0" w:color="000000"/>
+              <w:right w:val="single" w:sz="6" w:space="0" w:color="000000"/>
+            </w:tcBorders>
+            <w:tcMar>
+              <w:top w:w="60" w:type="dxa"/>
+              <w:left w:w="60" w:type="dxa"/>
+              <w:bottom w:w="60" w:type="dxa"/>
+              <w:right w:w="60" w:type="dxa"/>
+            </w:tcMar>
+            <w:hideMark/>
+          </w:tcPr>
+          <w:p>
+            <w:r>
+              <w:t>-620.11</w:t>
+            </w:r>
+          </w:p>
+        </w:tc>
+      </w:tr>
+      <w:tr>
+        <w:trPr>
+          <w:trHeight w:val="217"/>
+        </w:trPr>
+        <w:tc>
+          <w:tcPr>
+            <w:tcW w:w="1468" w:type="dxa"/>
+            <w:tcBorders>
+              <w:top w:val="single" w:sz="6" w:space="0" w:color="000000"/>
+              <w:left w:val="single" w:sz="6" w:space="0" w:color="000000"/>
+              <w:bottom w:val="single" w:sz="6" w:space="0" w:color="000000"/>
+              <w:right w:val="single" w:sz="6" w:space="0" w:color="000000"/>
+            </w:tcBorders>
+            <w:shd w:val="clear" w:color="auto" w:fill="D4D4D4"/>
+            <w:tcMar>
+              <w:top w:w="60" w:type="dxa"/>
+              <w:left w:w="60" w:type="dxa"/>
+              <w:bottom w:w="60" w:type="dxa"/>
+              <w:right w:w="60" w:type="dxa"/>
+            </w:tcMar>
+            <w:hideMark/>
+          </w:tcPr>
+          <w:p>
+            <w:r>
+              <w:rPr>
+                <w:b/>
+                <w:bCs/>
+              </w:rPr>
+              <w:t>Language</w:t>
+            </w:r>
+          </w:p>
+        </w:tc>
+        <w:tc>
+          <w:tcPr>
+            <w:tcW w:w="1652" w:type="dxa"/>
+            <w:tcBorders>
+              <w:top w:val="single" w:sz="6" w:space="0" w:color="000000"/>
+              <w:left w:val="single" w:sz="6" w:space="0" w:color="000000"/>
+              <w:bottom w:val="single" w:sz="6" w:space="0" w:color="000000"/>
+              <w:right w:val="single" w:sz="6" w:space="0" w:color="000000"/>
+            </w:tcBorders>
+            <w:tcMar>
+              <w:top w:w="60" w:type="dxa"/>
+              <w:left w:w="60" w:type="dxa"/>
+              <w:bottom w:w="60" w:type="dxa"/>
+              <w:right w:w="60" w:type="dxa"/>
+            </w:tcMar>
+            <w:hideMark/>
+          </w:tcPr>
+          <w:p>
+            <w:r>
+              <w:t>14.41</w:t>
+            </w:r>
+          </w:p>
+        </w:tc>
+        <w:tc>
+          <w:tcPr>
+            <w:tcW w:w="920" w:type="dxa"/>
+            <w:tcBorders>
+              <w:top w:val="single" w:sz="6" w:space="0" w:color="000000"/>
+              <w:left w:val="single" w:sz="6" w:space="0" w:color="000000"/>
+              <w:bottom w:val="single" w:sz="6" w:space="0" w:color="000000"/>
+              <w:right w:val="single" w:sz="6" w:space="0" w:color="000000"/>
+            </w:tcBorders>
+            <w:tcMar>
+              <w:top w:w="60" w:type="dxa"/>
+              <w:left w:w="60" w:type="dxa"/>
+              <w:bottom w:w="60" w:type="dxa"/>
+              <w:right w:w="60" w:type="dxa"/>
+            </w:tcMar>
+            <w:hideMark/>
+          </w:tcPr>
+          <w:p>
+            <w:r>
+              <w:t>8.75</w:t>
+            </w:r>
+          </w:p>
+        </w:tc>
+        <w:tc>
+          <w:tcPr>
+            <w:tcW w:w="1553" w:type="dxa"/>
+            <w:tcBorders>
+              <w:top w:val="single" w:sz="6" w:space="0" w:color="000000"/>
+              <w:left w:val="single" w:sz="6" w:space="0" w:color="000000"/>
+              <w:bottom w:val="single" w:sz="6" w:space="0" w:color="000000"/>
+              <w:right w:val="single" w:sz="6" w:space="0" w:color="000000"/>
+            </w:tcBorders>
+            <w:tcMar>
+              <w:top w:w="60" w:type="dxa"/>
+              <w:left w:w="60" w:type="dxa"/>
+              <w:bottom w:w="60" w:type="dxa"/>
+              <w:right w:w="60" w:type="dxa"/>
+            </w:tcMar>
+            <w:hideMark/>
+          </w:tcPr>
+          <w:p>
+            <w:r>
+              <w:t>3.9</w:t>
+            </w:r>
+          </w:p>
+        </w:tc>
+        <w:tc>
+          <w:tcPr>
+            <w:tcW w:w="752" w:type="dxa"/>
+            <w:tcBorders>
+              <w:top w:val="single" w:sz="6" w:space="0" w:color="000000"/>
+              <w:left w:val="single" w:sz="6" w:space="0" w:color="000000"/>
+              <w:bottom w:val="single" w:sz="6" w:space="0" w:color="000000"/>
+              <w:right w:val="single" w:sz="6" w:space="0" w:color="000000"/>
+            </w:tcBorders>
+            <w:tcMar>
+              <w:top w:w="60" w:type="dxa"/>
+              <w:left w:w="60" w:type="dxa"/>
+              <w:bottom w:w="60" w:type="dxa"/>
+              <w:right w:w="60" w:type="dxa"/>
+            </w:tcMar>
+            <w:hideMark/>
+          </w:tcPr>
+          <w:p>
+            <w:r>
+              <w:t>1.55</w:t>
+            </w:r>
+          </w:p>
+        </w:tc>
+        <w:tc>
+          <w:tcPr>
+            <w:tcW w:w="2913" w:type="dxa"/>
+            <w:tcBorders>
+              <w:top w:val="single" w:sz="6" w:space="0" w:color="000000"/>
+              <w:left w:val="single" w:sz="6" w:space="0" w:color="000000"/>
+              <w:bottom w:val="single" w:sz="6" w:space="0" w:color="000000"/>
+              <w:right w:val="single" w:sz="6" w:space="0" w:color="000000"/>
+            </w:tcBorders>
+            <w:tcMar>
+              <w:top w:w="60" w:type="dxa"/>
+              <w:left w:w="60" w:type="dxa"/>
+              <w:bottom w:w="60" w:type="dxa"/>
+              <w:right w:w="60" w:type="dxa"/>
+            </w:tcMar>
+            <w:hideMark/>
+          </w:tcPr>
+          <w:p>
+            <w:r>
+              <w:t>-12.76</w:t>
+            </w:r>
+          </w:p>
+        </w:tc>
+        <w:tc>
+          <w:tcPr>
+            <w:tcW w:w="1087" w:type="dxa"/>
+            <w:tcBorders>
+              <w:top w:val="single" w:sz="6" w:space="0" w:color="000000"/>
+              <w:left w:val="single" w:sz="6" w:space="0" w:color="000000"/>
+              <w:bottom w:val="single" w:sz="6" w:space="0" w:color="000000"/>
+              <w:right w:val="single" w:sz="6" w:space="0" w:color="000000"/>
+            </w:tcBorders>
+            <w:tcMar>
+              <w:top w:w="60" w:type="dxa"/>
+              <w:left w:w="60" w:type="dxa"/>
+              <w:bottom w:w="60" w:type="dxa"/>
+              <w:right w:w="60" w:type="dxa"/>
+            </w:tcMar>
+            <w:hideMark/>
+          </w:tcPr>
+          <w:p>
+            <w:r>
+              <w:t>-643.66</w:t>
+            </w:r>
+          </w:p>
+        </w:tc>
+      </w:tr>
+      <w:tr>
+        <w:trPr>
+          <w:trHeight w:val="217"/>
+        </w:trPr>
+        <w:tc>
+          <w:tcPr>
+            <w:tcW w:w="1468" w:type="dxa"/>
+            <w:tcBorders>
+              <w:top w:val="single" w:sz="6" w:space="0" w:color="000000"/>
+              <w:left w:val="single" w:sz="6" w:space="0" w:color="000000"/>
+              <w:bottom w:val="single" w:sz="6" w:space="0" w:color="000000"/>
+              <w:right w:val="single" w:sz="6" w:space="0" w:color="000000"/>
+            </w:tcBorders>
+            <w:shd w:val="clear" w:color="auto" w:fill="D4D4D4"/>
+            <w:tcMar>
+              <w:top w:w="60" w:type="dxa"/>
+              <w:left w:w="60" w:type="dxa"/>
+              <w:bottom w:w="60" w:type="dxa"/>
+              <w:right w:w="60" w:type="dxa"/>
+            </w:tcMar>
+            <w:hideMark/>
+          </w:tcPr>
+          <w:p>
+            <w:r>
+              <w:rPr>
+                <w:b/>
+                <w:bCs/>
+              </w:rPr>
+              <w:t>Purpose</w:t>
+            </w:r>
+          </w:p>
+        </w:tc>
+        <w:tc>
+          <w:tcPr>
+            <w:tcW w:w="1652" w:type="dxa"/>
+            <w:tcBorders>
+              <w:top w:val="single" w:sz="6" w:space="0" w:color="000000"/>
+              <w:left w:val="single" w:sz="6" w:space="0" w:color="000000"/>
+              <w:bottom w:val="single" w:sz="6" w:space="0" w:color="000000"/>
+              <w:right w:val="single" w:sz="6" w:space="0" w:color="000000"/>
+            </w:tcBorders>
+            <w:tcMar>
+              <w:top w:w="60" w:type="dxa"/>
+              <w:left w:w="60" w:type="dxa"/>
+              <w:bottom w:w="60" w:type="dxa"/>
+              <w:right w:w="60" w:type="dxa"/>
+            </w:tcMar>
+            <w:hideMark/>
+          </w:tcPr>
+          <w:p>
+            <w:r>
+              <w:t>11.02</w:t>
+            </w:r>
+          </w:p>
+        </w:tc>
+        <w:tc>
+          <w:tcPr>
+            <w:tcW w:w="920" w:type="dxa"/>
+            <w:tcBorders>
+              <w:top w:val="single" w:sz="6" w:space="0" w:color="000000"/>
+              <w:left w:val="single" w:sz="6" w:space="0" w:color="000000"/>
+              <w:bottom w:val="single" w:sz="6" w:space="0" w:color="000000"/>
+              <w:right w:val="single" w:sz="6" w:space="0" w:color="000000"/>
+            </w:tcBorders>
+            <w:tcMar>
+              <w:top w:w="60" w:type="dxa"/>
+              <w:left w:w="60" w:type="dxa"/>
+              <w:bottom w:w="60" w:type="dxa"/>
+              <w:right w:w="60" w:type="dxa"/>
+            </w:tcMar>
+            <w:hideMark/>
+          </w:tcPr>
+          <w:p>
+            <w:r>
+              <w:t>7.05</w:t>
+            </w:r>
+          </w:p>
+        </w:tc>
+        <w:tc>
+          <w:tcPr>
+            <w:tcW w:w="1553" w:type="dxa"/>
+            <w:tcBorders>
+              <w:top w:val="single" w:sz="6" w:space="0" w:color="000000"/>
+              <w:left w:val="single" w:sz="6" w:space="0" w:color="000000"/>
+              <w:bottom w:val="single" w:sz="6" w:space="0" w:color="000000"/>
+              <w:right w:val="single" w:sz="6" w:space="0" w:color="000000"/>
+            </w:tcBorders>
+            <w:tcMar>
+              <w:top w:w="60" w:type="dxa"/>
+              <w:left w:w="60" w:type="dxa"/>
+              <w:bottom w:w="60" w:type="dxa"/>
+              <w:right w:w="60" w:type="dxa"/>
+            </w:tcMar>
+            <w:hideMark/>
+          </w:tcPr>
+          <w:p>
+            <w:r>
+              <w:t>6.26</w:t>
+            </w:r>
+          </w:p>
+        </w:tc>
+        <w:tc>
+          <w:tcPr>
+            <w:tcW w:w="752" w:type="dxa"/>
+            <w:tcBorders>
+              <w:top w:val="single" w:sz="6" w:space="0" w:color="000000"/>
+              <w:left w:val="single" w:sz="6" w:space="0" w:color="000000"/>
+              <w:bottom w:val="single" w:sz="6" w:space="0" w:color="000000"/>
+              <w:right w:val="single" w:sz="6" w:space="0" w:color="000000"/>
+            </w:tcBorders>
+            <w:tcMar>
+              <w:top w:w="60" w:type="dxa"/>
+              <w:left w:w="60" w:type="dxa"/>
+              <w:bottom w:w="60" w:type="dxa"/>
+              <w:right w:w="60" w:type="dxa"/>
+            </w:tcMar>
+            <w:hideMark/>
+          </w:tcPr>
+          <w:p>
+            <w:r>
+              <w:t>0.14</w:t>
+            </w:r>
+          </w:p>
+        </w:tc>
+        <w:tc>
+          <w:tcPr>
+            <w:tcW w:w="2913" w:type="dxa"/>
+            <w:tcBorders>
+              <w:top w:val="single" w:sz="6" w:space="0" w:color="000000"/>
+              <w:left w:val="single" w:sz="6" w:space="0" w:color="000000"/>
+              <w:bottom w:val="single" w:sz="6" w:space="0" w:color="000000"/>
+              <w:right w:val="single" w:sz="6" w:space="0" w:color="000000"/>
+            </w:tcBorders>
+            <w:tcMar>
+              <w:top w:w="60" w:type="dxa"/>
+              <w:left w:w="60" w:type="dxa"/>
+              <w:bottom w:w="60" w:type="dxa"/>
+              <w:right w:w="60" w:type="dxa"/>
+            </w:tcMar>
+            <w:hideMark/>
+          </w:tcPr>
+          <w:p>
+            <w:r>
+              <w:t>-31.38</w:t>
+            </w:r>
+          </w:p>
+        </w:tc>
+        <w:tc>
+          <w:tcPr>
+            <w:tcW w:w="1087" w:type="dxa"/>
+            <w:tcBorders>
+              <w:top w:val="single" w:sz="6" w:space="0" w:color="000000"/>
+              <w:left w:val="single" w:sz="6" w:space="0" w:color="000000"/>
+              <w:bottom w:val="single" w:sz="6" w:space="0" w:color="000000"/>
+              <w:right w:val="single" w:sz="6" w:space="0" w:color="000000"/>
+            </w:tcBorders>
+            <w:tcMar>
+              <w:top w:w="60" w:type="dxa"/>
+              <w:left w:w="60" w:type="dxa"/>
+              <w:bottom w:w="60" w:type="dxa"/>
+              <w:right w:w="60" w:type="dxa"/>
+            </w:tcMar>
+            <w:hideMark/>
+          </w:tcPr>
+          <w:p>
+            <w:r>
+              <w:t>-921.73</w:t>
+            </w:r>
+          </w:p>
+        </w:tc>
+      </w:tr>
+      <w:tr>
+        <w:trPr>
+          <w:trHeight w:val="217"/>
+        </w:trPr>
+        <w:tc>
+          <w:tcPr>
+            <w:tcW w:w="1468" w:type="dxa"/>
+            <w:tcBorders>
+              <w:top w:val="single" w:sz="6" w:space="0" w:color="000000"/>
+              <w:left w:val="single" w:sz="6" w:space="0" w:color="000000"/>
+              <w:bottom w:val="single" w:sz="6" w:space="0" w:color="000000"/>
+              <w:right w:val="single" w:sz="6" w:space="0" w:color="000000"/>
+            </w:tcBorders>
+            <w:shd w:val="clear" w:color="auto" w:fill="D4D4D4"/>
+            <w:tcMar>
+              <w:top w:w="60" w:type="dxa"/>
+              <w:left w:w="60" w:type="dxa"/>
+              <w:bottom w:w="60" w:type="dxa"/>
+              <w:right w:w="60" w:type="dxa"/>
+            </w:tcMar>
+            <w:hideMark/>
+          </w:tcPr>
+          <w:p>
+            <w:r>
+              <w:rPr>
+                <w:b/>
+                <w:bCs/>
+              </w:rPr>
+              <w:t>Article</w:t>
+            </w:r>
+          </w:p>
+        </w:tc>
+        <w:tc>
+          <w:tcPr>
+            <w:tcW w:w="1652" w:type="dxa"/>
+            <w:tcBorders>
+              <w:top w:val="single" w:sz="6" w:space="0" w:color="000000"/>
+              <w:left w:val="single" w:sz="6" w:space="0" w:color="000000"/>
+              <w:bottom w:val="single" w:sz="6" w:space="0" w:color="000000"/>
+              <w:right w:val="single" w:sz="6" w:space="0" w:color="000000"/>
+            </w:tcBorders>
+            <w:tcMar>
+              <w:top w:w="60" w:type="dxa"/>
+              <w:left w:w="60" w:type="dxa"/>
+              <w:bottom w:w="60" w:type="dxa"/>
+              <w:right w:w="60" w:type="dxa"/>
+            </w:tcMar>
+            <w:hideMark/>
+          </w:tcPr>
+          <w:p>
+            <w:r>
+              <w:t>4.35</w:t>
+            </w:r>
+          </w:p>
+        </w:tc>
+        <w:tc>
+          <w:tcPr>
+            <w:tcW w:w="920" w:type="dxa"/>
+            <w:tcBorders>
+              <w:top w:val="single" w:sz="6" w:space="0" w:color="000000"/>
+              <w:left w:val="single" w:sz="6" w:space="0" w:color="000000"/>
+              <w:bottom w:val="single" w:sz="6" w:space="0" w:color="000000"/>
+              <w:right w:val="single" w:sz="6" w:space="0" w:color="000000"/>
+            </w:tcBorders>
+            <w:tcMar>
+              <w:top w:w="60" w:type="dxa"/>
+              <w:left w:w="60" w:type="dxa"/>
+              <w:bottom w:w="60" w:type="dxa"/>
+              <w:right w:w="60" w:type="dxa"/>
+            </w:tcMar>
+            <w:hideMark/>
+          </w:tcPr>
+          <w:p>
+            <w:r>
+              <w:t>1.34</w:t>
+            </w:r>
+          </w:p>
+        </w:tc>
+        <w:tc>
+          <w:tcPr>
+            <w:tcW w:w="1553" w:type="dxa"/>
+            <w:tcBorders>
+              <w:top w:val="single" w:sz="6" w:space="0" w:color="000000"/>
+              <w:left w:val="single" w:sz="6" w:space="0" w:color="000000"/>
+              <w:bottom w:val="single" w:sz="6" w:space="0" w:color="000000"/>
+              <w:right w:val="single" w:sz="6" w:space="0" w:color="000000"/>
+            </w:tcBorders>
+            <w:tcMar>
+              <w:top w:w="60" w:type="dxa"/>
+              <w:left w:w="60" w:type="dxa"/>
+              <w:bottom w:w="60" w:type="dxa"/>
+              <w:right w:w="60" w:type="dxa"/>
+            </w:tcMar>
+            <w:hideMark/>
+          </w:tcPr>
+          <w:p>
+            <w:r>
+              <w:t>0.0</w:t>
+            </w:r>
+          </w:p>
+        </w:tc>
+        <w:tc>
+          <w:tcPr>
+            <w:tcW w:w="752" w:type="dxa"/>
+            <w:tcBorders>
+              <w:top w:val="single" w:sz="6" w:space="0" w:color="000000"/>
+              <w:left w:val="single" w:sz="6" w:space="0" w:color="000000"/>
+              <w:bottom w:val="single" w:sz="6" w:space="0" w:color="000000"/>
+              <w:right w:val="single" w:sz="6" w:space="0" w:color="000000"/>
+            </w:tcBorders>
+            <w:tcMar>
+              <w:top w:w="60" w:type="dxa"/>
+              <w:left w:w="60" w:type="dxa"/>
+              <w:bottom w:w="60" w:type="dxa"/>
+              <w:right w:w="60" w:type="dxa"/>
+            </w:tcMar>
+            <w:hideMark/>
+          </w:tcPr>
+          <w:p>
+            <w:r>
+              <w:t>0.02</w:t>
+            </w:r>
+          </w:p>
+        </w:tc>
+        <w:tc>
+          <w:tcPr>
+            <w:tcW w:w="2913" w:type="dxa"/>
+            <w:tcBorders>
+              <w:top w:val="single" w:sz="6" w:space="0" w:color="000000"/>
+              <w:left w:val="single" w:sz="6" w:space="0" w:color="000000"/>
+              <w:bottom w:val="single" w:sz="6" w:space="0" w:color="000000"/>
+              <w:right w:val="single" w:sz="6" w:space="0" w:color="000000"/>
+            </w:tcBorders>
+            <w:tcMar>
+              <w:top w:w="60" w:type="dxa"/>
+              <w:left w:w="60" w:type="dxa"/>
+              <w:bottom w:w="60" w:type="dxa"/>
+              <w:right w:w="60" w:type="dxa"/>
+            </w:tcMar>
+            <w:hideMark/>
+          </w:tcPr>
+          <w:p>
+            <w:r>
+              <w:t>-70.49</w:t>
+            </w:r>
+          </w:p>
+        </w:tc>
+        <w:tc>
+          <w:tcPr>
+            <w:tcW w:w="1087" w:type="dxa"/>
+            <w:tcBorders>
+              <w:top w:val="single" w:sz="6" w:space="0" w:color="000000"/>
+              <w:left w:val="single" w:sz="6" w:space="0" w:color="000000"/>
+              <w:bottom w:val="single" w:sz="6" w:space="0" w:color="000000"/>
+              <w:right w:val="single" w:sz="6" w:space="0" w:color="000000"/>
+            </w:tcBorders>
+            <w:tcMar>
+              <w:top w:w="60" w:type="dxa"/>
+              <w:left w:w="60" w:type="dxa"/>
+              <w:bottom w:w="60" w:type="dxa"/>
+              <w:right w:w="60" w:type="dxa"/>
+            </w:tcMar>
+            <w:hideMark/>
+          </w:tcPr>
+          <w:p>
+            <w:r>
+              <w:t>-849.05</w:t>
+            </w:r>
+          </w:p>
+        </w:tc>
+      </w:tr>
+      <w:tr>
+        <w:trPr>
+          <w:trHeight w:val="217"/>
+        </w:trPr>
+        <w:tc>
+          <w:tcPr>
+            <w:tcW w:w="1468" w:type="dxa"/>
+            <w:tcBorders>
+              <w:top w:val="single" w:sz="6" w:space="0" w:color="000000"/>
+              <w:left w:val="single" w:sz="6" w:space="0" w:color="000000"/>
+              <w:bottom w:val="single" w:sz="6" w:space="0" w:color="000000"/>
+              <w:right w:val="single" w:sz="6" w:space="0" w:color="000000"/>
+            </w:tcBorders>
+            <w:shd w:val="clear" w:color="auto" w:fill="D4D4D4"/>
+            <w:tcMar>
+              <w:top w:w="60" w:type="dxa"/>
+              <w:left w:w="60" w:type="dxa"/>
+              <w:bottom w:w="60" w:type="dxa"/>
+              <w:right w:w="60" w:type="dxa"/>
+            </w:tcMar>
+            <w:hideMark/>
+          </w:tcPr>
+          <w:p>
+            <w:r>
+              <w:rPr>
+                <w:b/>
+                <w:bCs/>
+              </w:rPr>
+              <w:t>Overall</w:t>
+            </w:r>
+          </w:p>
+        </w:tc>
+        <w:tc>
+          <w:tcPr>
+            <w:tcW w:w="1652" w:type="dxa"/>
+            <w:tcBorders>
+              <w:top w:val="single" w:sz="6" w:space="0" w:color="000000"/>
+              <w:left w:val="single" w:sz="6" w:space="0" w:color="000000"/>
+              <w:bottom w:val="single" w:sz="6" w:space="0" w:color="000000"/>
+              <w:right w:val="single" w:sz="6" w:space="0" w:color="000000"/>
+            </w:tcBorders>
+            <w:tcMar>
+              <w:top w:w="60" w:type="dxa"/>
+              <w:left w:w="60" w:type="dxa"/>
+              <w:bottom w:w="60" w:type="dxa"/>
+              <w:right w:w="60" w:type="dxa"/>
+            </w:tcMar>
+            <w:hideMark/>
+          </w:tcPr>
+          <w:p>
+            <w:r>
+              <w:t>13.1</w:t>
+            </w:r>
+          </w:p>
+        </w:tc>
+        <w:tc>
+          <w:tcPr>
+            <w:tcW w:w="920" w:type="dxa"/>
+            <w:tcBorders>
+              <w:top w:val="single" w:sz="6" w:space="0" w:color="000000"/>
+              <w:left w:val="single" w:sz="6" w:space="0" w:color="000000"/>
+              <w:bottom w:val="single" w:sz="6" w:space="0" w:color="000000"/>
+              <w:right w:val="single" w:sz="6" w:space="0" w:color="000000"/>
+            </w:tcBorders>
+            <w:tcMar>
+              <w:top w:w="60" w:type="dxa"/>
+              <w:left w:w="60" w:type="dxa"/>
+              <w:bottom w:w="60" w:type="dxa"/>
+              <w:right w:w="60" w:type="dxa"/>
+            </w:tcMar>
+            <w:hideMark/>
+          </w:tcPr>
+          <w:p>
+            <w:r>
+              <w:t>8.71</w:t>
+            </w:r>
+          </w:p>
+        </w:tc>
+        <w:tc>
+          <w:tcPr>
+            <w:tcW w:w="1553" w:type="dxa"/>
+            <w:tcBorders>
+              <w:top w:val="single" w:sz="6" w:space="0" w:color="000000"/>
+              <w:left w:val="single" w:sz="6" w:space="0" w:color="000000"/>
+              <w:bottom w:val="single" w:sz="6" w:space="0" w:color="000000"/>
+              <w:right w:val="single" w:sz="6" w:space="0" w:color="000000"/>
+            </w:tcBorders>
+            <w:tcMar>
+              <w:top w:w="60" w:type="dxa"/>
+              <w:left w:w="60" w:type="dxa"/>
+              <w:bottom w:w="60" w:type="dxa"/>
+              <w:right w:w="60" w:type="dxa"/>
+            </w:tcMar>
+            <w:hideMark/>
+          </w:tcPr>
+          <w:p>
+            <w:r>
+              <w:t>4.39</w:t>
+            </w:r>
+          </w:p>
+        </w:tc>
+        <w:tc>
+          <w:tcPr>
+            <w:tcW w:w="752" w:type="dxa"/>
+            <w:tcBorders>
+              <w:top w:val="single" w:sz="6" w:space="0" w:color="000000"/>
+              <w:left w:val="single" w:sz="6" w:space="0" w:color="000000"/>
+              <w:bottom w:val="single" w:sz="6" w:space="0" w:color="000000"/>
+              <w:right w:val="single" w:sz="6" w:space="0" w:color="000000"/>
+            </w:tcBorders>
+            <w:tcMar>
+              <w:top w:w="60" w:type="dxa"/>
+              <w:left w:w="60" w:type="dxa"/>
+              <w:bottom w:w="60" w:type="dxa"/>
+              <w:right w:w="60" w:type="dxa"/>
+            </w:tcMar>
+            <w:hideMark/>
+          </w:tcPr>
+          <w:p>
+            <w:r>
+              <w:t>2.08</w:t>
+            </w:r>
+          </w:p>
+        </w:tc>
+        <w:tc>
+          <w:tcPr>
+            <w:tcW w:w="2913" w:type="dxa"/>
+            <w:tcBorders>
+              <w:top w:val="single" w:sz="6" w:space="0" w:color="000000"/>
+              <w:left w:val="single" w:sz="6" w:space="0" w:color="000000"/>
+              <w:bottom w:val="single" w:sz="6" w:space="0" w:color="000000"/>
+              <w:right w:val="single" w:sz="6" w:space="0" w:color="000000"/>
+            </w:tcBorders>
+            <w:tcMar>
+              <w:top w:w="60" w:type="dxa"/>
+              <w:left w:w="60" w:type="dxa"/>
+              <w:bottom w:w="60" w:type="dxa"/>
+              <w:right w:w="60" w:type="dxa"/>
+            </w:tcMar>
+            <w:hideMark/>
+          </w:tcPr>
+          <w:p>
+            <w:r>
+              <w:t>-9.37</w:t>
+            </w:r>
+          </w:p>
+        </w:tc>
+        <w:tc>
+          <w:tcPr>
+            <w:tcW w:w="1087" w:type="dxa"/>
+            <w:tcBorders>
+              <w:top w:val="single" w:sz="6" w:space="0" w:color="000000"/>
+              <w:left w:val="single" w:sz="6" w:space="0" w:color="000000"/>
+              <w:bottom w:val="single" w:sz="6" w:space="0" w:color="000000"/>
+              <w:right w:val="single" w:sz="6" w:space="0" w:color="000000"/>
+            </w:tcBorders>
+            <w:tcMar>
+              <w:top w:w="60" w:type="dxa"/>
+              <w:left w:w="60" w:type="dxa"/>
+              <w:bottom w:w="60" w:type="dxa"/>
+              <w:right w:w="60" w:type="dxa"/>
+            </w:tcMar>
+            <w:hideMark/>
+          </w:tcPr>
+          <w:p>
+            <w:r>
+              <w:t>-744.63</w:t>
+            </w:r>
+          </w:p>
+        </w:tc>
+      </w:tr>
+    </w:tbl>
     <w:p/>
     <w:p/>
+    <w:p/>
+    <w:p>
+      <w:pPr>
+        <w:rPr>
+          <w:b/>
+          <w:bCs/>
+          <w:color w:val="70AD47" w:themeColor="accent6"/>
+        </w:rPr>
+      </w:pPr>
+    </w:p>
+    <w:p>
+      <w:pPr>
+        <w:rPr>
+          <w:b/>
+          <w:bCs/>
+          <w:color w:val="70AD47" w:themeColor="accent6"/>
+        </w:rPr>
+      </w:pPr>
+    </w:p>
+    <w:p>
+      <w:pPr>
+        <w:rPr>
+          <w:b/>
+          <w:bCs/>
+          <w:color w:val="70AD47" w:themeColor="accent6"/>
+        </w:rPr>
+      </w:pPr>
+    </w:p>
     <w:p>
       <w:pPr>
         <w:rPr>
@@ -3253,6 +4804,1681 @@
         </w:rPr>
         <w:t>MSE – Training at every iteration</w:t>
       </w:r>
+    </w:p>
+    <w:p>
+      <w:pPr>
+        <w:rPr>
+          <w:b/>
+          <w:bCs/>
+          <w:color w:val="70AD47" w:themeColor="accent6"/>
+        </w:rPr>
+      </w:pPr>
+    </w:p>
+    <w:tbl>
+      <w:tblPr>
+        <w:tblW w:w="0" w:type="auto"/>
+        <w:tblCellMar>
+          <w:left w:w="0" w:type="dxa"/>
+          <w:right w:w="0" w:type="dxa"/>
+        </w:tblCellMar>
+        <w:tblLook w:val="04A0" w:firstRow="1" w:lastRow="0" w:firstColumn="1" w:lastColumn="0" w:noHBand="0" w:noVBand="1"/>
+      </w:tblPr>
+      <w:tblGrid>
+        <w:gridCol w:w="1268"/>
+        <w:gridCol w:w="2234"/>
+        <w:gridCol w:w="2234"/>
+        <w:gridCol w:w="1199"/>
+        <w:gridCol w:w="668"/>
+        <w:gridCol w:w="1127"/>
+        <w:gridCol w:w="546"/>
+        <w:gridCol w:w="789"/>
+      </w:tblGrid>
+      <w:tr>
+        <w:trPr>
+          <w:trHeight w:val="165"/>
+        </w:trPr>
+        <w:tc>
+          <w:tcPr>
+            <w:tcW w:w="1268" w:type="dxa"/>
+            <w:tcBorders>
+              <w:top w:val="single" w:sz="6" w:space="0" w:color="000000"/>
+              <w:left w:val="single" w:sz="6" w:space="0" w:color="000000"/>
+              <w:bottom w:val="single" w:sz="6" w:space="0" w:color="000000"/>
+              <w:right w:val="single" w:sz="6" w:space="0" w:color="000000"/>
+            </w:tcBorders>
+            <w:shd w:val="clear" w:color="auto" w:fill="B0B3B2"/>
+            <w:tcMar>
+              <w:top w:w="60" w:type="dxa"/>
+              <w:left w:w="60" w:type="dxa"/>
+              <w:bottom w:w="60" w:type="dxa"/>
+              <w:right w:w="60" w:type="dxa"/>
+            </w:tcMar>
+            <w:hideMark/>
+          </w:tcPr>
+          <w:p/>
+        </w:tc>
+        <w:tc>
+          <w:tcPr>
+            <w:tcW w:w="2031" w:type="dxa"/>
+            <w:tcBorders>
+              <w:top w:val="single" w:sz="6" w:space="0" w:color="000000"/>
+              <w:left w:val="single" w:sz="6" w:space="0" w:color="000000"/>
+              <w:bottom w:val="single" w:sz="6" w:space="0" w:color="000000"/>
+              <w:right w:val="single" w:sz="6" w:space="0" w:color="000000"/>
+            </w:tcBorders>
+            <w:shd w:val="clear" w:color="auto" w:fill="B0B3B2"/>
+            <w:tcMar>
+              <w:top w:w="60" w:type="dxa"/>
+              <w:left w:w="60" w:type="dxa"/>
+              <w:bottom w:w="60" w:type="dxa"/>
+              <w:right w:w="60" w:type="dxa"/>
+            </w:tcMar>
+            <w:hideMark/>
+          </w:tcPr>
+          <w:p>
+            <w:r>
+              <w:rPr>
+                <w:b/>
+                <w:bCs/>
+              </w:rPr>
+              <w:t>case2_lambda</w:t>
+            </w:r>
+            <w:proofErr w:type="gramStart"/>
+            <w:r>
+              <w:rPr>
+                <w:b/>
+                <w:bCs/>
+              </w:rPr>
+              <w:t>_[</w:t>
+            </w:r>
+            <w:proofErr w:type="gramEnd"/>
+            <w:r>
+              <w:rPr>
+                <w:b/>
+                <w:bCs/>
+              </w:rPr>
+              <w:t>0.01, 0.09]</w:t>
+            </w:r>
+          </w:p>
+        </w:tc>
+        <w:tc>
+          <w:tcPr>
+            <w:tcW w:w="2234" w:type="dxa"/>
+            <w:tcBorders>
+              <w:top w:val="single" w:sz="6" w:space="0" w:color="000000"/>
+              <w:left w:val="single" w:sz="6" w:space="0" w:color="000000"/>
+              <w:bottom w:val="single" w:sz="6" w:space="0" w:color="000000"/>
+              <w:right w:val="single" w:sz="6" w:space="0" w:color="000000"/>
+            </w:tcBorders>
+            <w:shd w:val="clear" w:color="auto" w:fill="B0B3B2"/>
+            <w:tcMar>
+              <w:top w:w="60" w:type="dxa"/>
+              <w:left w:w="60" w:type="dxa"/>
+              <w:bottom w:w="60" w:type="dxa"/>
+              <w:right w:w="60" w:type="dxa"/>
+            </w:tcMar>
+            <w:hideMark/>
+          </w:tcPr>
+          <w:p>
+            <w:r>
+              <w:rPr>
+                <w:b/>
+                <w:bCs/>
+              </w:rPr>
+              <w:t>case1_lambda</w:t>
+            </w:r>
+            <w:proofErr w:type="gramStart"/>
+            <w:r>
+              <w:rPr>
+                <w:b/>
+                <w:bCs/>
+              </w:rPr>
+              <w:t>_[</w:t>
+            </w:r>
+            <w:proofErr w:type="gramEnd"/>
+            <w:r>
+              <w:rPr>
+                <w:b/>
+                <w:bCs/>
+              </w:rPr>
+              <w:t>0.01, 5]</w:t>
+            </w:r>
+          </w:p>
+        </w:tc>
+        <w:tc>
+          <w:tcPr>
+            <w:tcW w:w="1199" w:type="dxa"/>
+            <w:tcBorders>
+              <w:top w:val="single" w:sz="6" w:space="0" w:color="000000"/>
+              <w:left w:val="single" w:sz="6" w:space="0" w:color="000000"/>
+              <w:bottom w:val="single" w:sz="6" w:space="0" w:color="000000"/>
+              <w:right w:val="single" w:sz="6" w:space="0" w:color="000000"/>
+            </w:tcBorders>
+            <w:shd w:val="clear" w:color="auto" w:fill="B0B3B2"/>
+            <w:tcMar>
+              <w:top w:w="60" w:type="dxa"/>
+              <w:left w:w="60" w:type="dxa"/>
+              <w:bottom w:w="60" w:type="dxa"/>
+              <w:right w:w="60" w:type="dxa"/>
+            </w:tcMar>
+            <w:hideMark/>
+          </w:tcPr>
+          <w:p>
+            <w:proofErr w:type="spellStart"/>
+            <w:r>
+              <w:rPr>
+                <w:b/>
+                <w:bCs/>
+              </w:rPr>
+              <w:t>mintshrink</w:t>
+            </w:r>
+            <w:proofErr w:type="spellEnd"/>
+          </w:p>
+        </w:tc>
+        <w:tc>
+          <w:tcPr>
+            <w:tcW w:w="668" w:type="dxa"/>
+            <w:tcBorders>
+              <w:top w:val="single" w:sz="6" w:space="0" w:color="000000"/>
+              <w:left w:val="single" w:sz="6" w:space="0" w:color="000000"/>
+              <w:bottom w:val="single" w:sz="6" w:space="0" w:color="000000"/>
+              <w:right w:val="single" w:sz="6" w:space="0" w:color="000000"/>
+            </w:tcBorders>
+            <w:shd w:val="clear" w:color="auto" w:fill="B0B3B2"/>
+            <w:tcMar>
+              <w:top w:w="60" w:type="dxa"/>
+              <w:left w:w="60" w:type="dxa"/>
+              <w:bottom w:w="60" w:type="dxa"/>
+              <w:right w:w="60" w:type="dxa"/>
+            </w:tcMar>
+            <w:hideMark/>
+          </w:tcPr>
+          <w:p>
+            <w:proofErr w:type="spellStart"/>
+            <w:r>
+              <w:rPr>
+                <w:b/>
+                <w:bCs/>
+              </w:rPr>
+              <w:t>wls</w:t>
+            </w:r>
+            <w:proofErr w:type="spellEnd"/>
+          </w:p>
+        </w:tc>
+        <w:tc>
+          <w:tcPr>
+            <w:tcW w:w="1127" w:type="dxa"/>
+            <w:tcBorders>
+              <w:top w:val="single" w:sz="6" w:space="0" w:color="000000"/>
+              <w:left w:val="single" w:sz="6" w:space="0" w:color="000000"/>
+              <w:bottom w:val="single" w:sz="6" w:space="0" w:color="000000"/>
+              <w:right w:val="single" w:sz="6" w:space="0" w:color="000000"/>
+            </w:tcBorders>
+            <w:shd w:val="clear" w:color="auto" w:fill="B0B3B2"/>
+            <w:tcMar>
+              <w:top w:w="60" w:type="dxa"/>
+              <w:left w:w="60" w:type="dxa"/>
+              <w:bottom w:w="60" w:type="dxa"/>
+              <w:right w:w="60" w:type="dxa"/>
+            </w:tcMar>
+            <w:hideMark/>
+          </w:tcPr>
+          <w:p>
+            <w:proofErr w:type="spellStart"/>
+            <w:r>
+              <w:rPr>
+                <w:b/>
+                <w:bCs/>
+              </w:rPr>
+              <w:t>bottomup</w:t>
+            </w:r>
+            <w:proofErr w:type="spellEnd"/>
+          </w:p>
+        </w:tc>
+        <w:tc>
+          <w:tcPr>
+            <w:tcW w:w="546" w:type="dxa"/>
+            <w:tcBorders>
+              <w:top w:val="single" w:sz="6" w:space="0" w:color="000000"/>
+              <w:left w:val="single" w:sz="6" w:space="0" w:color="000000"/>
+              <w:bottom w:val="single" w:sz="6" w:space="0" w:color="000000"/>
+              <w:right w:val="single" w:sz="6" w:space="0" w:color="000000"/>
+            </w:tcBorders>
+            <w:shd w:val="clear" w:color="auto" w:fill="B0B3B2"/>
+            <w:tcMar>
+              <w:top w:w="60" w:type="dxa"/>
+              <w:left w:w="60" w:type="dxa"/>
+              <w:bottom w:w="60" w:type="dxa"/>
+              <w:right w:w="60" w:type="dxa"/>
+            </w:tcMar>
+            <w:hideMark/>
+          </w:tcPr>
+          <w:p>
+            <w:proofErr w:type="spellStart"/>
+            <w:r>
+              <w:rPr>
+                <w:b/>
+                <w:bCs/>
+              </w:rPr>
+              <w:t>ols</w:t>
+            </w:r>
+            <w:proofErr w:type="spellEnd"/>
+          </w:p>
+        </w:tc>
+        <w:tc>
+          <w:tcPr>
+            <w:tcW w:w="789" w:type="dxa"/>
+            <w:tcBorders>
+              <w:top w:val="single" w:sz="6" w:space="0" w:color="000000"/>
+              <w:left w:val="single" w:sz="6" w:space="0" w:color="000000"/>
+              <w:bottom w:val="single" w:sz="6" w:space="0" w:color="000000"/>
+              <w:right w:val="single" w:sz="6" w:space="0" w:color="000000"/>
+            </w:tcBorders>
+            <w:shd w:val="clear" w:color="auto" w:fill="B0B3B2"/>
+            <w:tcMar>
+              <w:top w:w="60" w:type="dxa"/>
+              <w:left w:w="60" w:type="dxa"/>
+              <w:bottom w:w="60" w:type="dxa"/>
+              <w:right w:w="60" w:type="dxa"/>
+            </w:tcMar>
+            <w:hideMark/>
+          </w:tcPr>
+          <w:p>
+            <w:r>
+              <w:rPr>
+                <w:b/>
+                <w:bCs/>
+              </w:rPr>
+              <w:t>erm</w:t>
+            </w:r>
+          </w:p>
+        </w:tc>
+      </w:tr>
+      <w:tr>
+        <w:trPr>
+          <w:trHeight w:val="180"/>
+        </w:trPr>
+        <w:tc>
+          <w:tcPr>
+            <w:tcW w:w="1268" w:type="dxa"/>
+            <w:tcBorders>
+              <w:top w:val="single" w:sz="6" w:space="0" w:color="000000"/>
+              <w:left w:val="single" w:sz="6" w:space="0" w:color="000000"/>
+              <w:bottom w:val="single" w:sz="6" w:space="0" w:color="000000"/>
+              <w:right w:val="single" w:sz="6" w:space="0" w:color="000000"/>
+            </w:tcBorders>
+            <w:shd w:val="clear" w:color="auto" w:fill="D4D4D4"/>
+            <w:tcMar>
+              <w:top w:w="60" w:type="dxa"/>
+              <w:left w:w="60" w:type="dxa"/>
+              <w:bottom w:w="60" w:type="dxa"/>
+              <w:right w:w="60" w:type="dxa"/>
+            </w:tcMar>
+            <w:hideMark/>
+          </w:tcPr>
+          <w:p>
+            <w:r>
+              <w:rPr>
+                <w:b/>
+                <w:bCs/>
+              </w:rPr>
+              <w:t>Total</w:t>
+            </w:r>
+          </w:p>
+        </w:tc>
+        <w:tc>
+          <w:tcPr>
+            <w:tcW w:w="2031" w:type="dxa"/>
+            <w:tcBorders>
+              <w:top w:val="single" w:sz="6" w:space="0" w:color="000000"/>
+              <w:left w:val="single" w:sz="6" w:space="0" w:color="000000"/>
+              <w:bottom w:val="single" w:sz="6" w:space="0" w:color="000000"/>
+              <w:right w:val="single" w:sz="6" w:space="0" w:color="000000"/>
+            </w:tcBorders>
+            <w:tcMar>
+              <w:top w:w="60" w:type="dxa"/>
+              <w:left w:w="60" w:type="dxa"/>
+              <w:bottom w:w="60" w:type="dxa"/>
+              <w:right w:w="60" w:type="dxa"/>
+            </w:tcMar>
+            <w:hideMark/>
+          </w:tcPr>
+          <w:p>
+            <w:r>
+              <w:t>22.05</w:t>
+            </w:r>
+          </w:p>
+        </w:tc>
+        <w:tc>
+          <w:tcPr>
+            <w:tcW w:w="2234" w:type="dxa"/>
+            <w:tcBorders>
+              <w:top w:val="single" w:sz="6" w:space="0" w:color="000000"/>
+              <w:left w:val="single" w:sz="6" w:space="0" w:color="000000"/>
+              <w:bottom w:val="single" w:sz="6" w:space="0" w:color="000000"/>
+              <w:right w:val="single" w:sz="6" w:space="0" w:color="000000"/>
+            </w:tcBorders>
+            <w:tcMar>
+              <w:top w:w="60" w:type="dxa"/>
+              <w:left w:w="60" w:type="dxa"/>
+              <w:bottom w:w="60" w:type="dxa"/>
+              <w:right w:w="60" w:type="dxa"/>
+            </w:tcMar>
+            <w:hideMark/>
+          </w:tcPr>
+          <w:p>
+            <w:r>
+              <w:t>22.8</w:t>
+            </w:r>
+          </w:p>
+        </w:tc>
+        <w:tc>
+          <w:tcPr>
+            <w:tcW w:w="1199" w:type="dxa"/>
+            <w:tcBorders>
+              <w:top w:val="single" w:sz="6" w:space="0" w:color="000000"/>
+              <w:left w:val="single" w:sz="6" w:space="0" w:color="000000"/>
+              <w:bottom w:val="single" w:sz="6" w:space="0" w:color="000000"/>
+              <w:right w:val="single" w:sz="6" w:space="0" w:color="000000"/>
+            </w:tcBorders>
+            <w:tcMar>
+              <w:top w:w="60" w:type="dxa"/>
+              <w:left w:w="60" w:type="dxa"/>
+              <w:bottom w:w="60" w:type="dxa"/>
+              <w:right w:w="60" w:type="dxa"/>
+            </w:tcMar>
+            <w:hideMark/>
+          </w:tcPr>
+          <w:p>
+            <w:r>
+              <w:t>15.22</w:t>
+            </w:r>
+          </w:p>
+        </w:tc>
+        <w:tc>
+          <w:tcPr>
+            <w:tcW w:w="668" w:type="dxa"/>
+            <w:tcBorders>
+              <w:top w:val="single" w:sz="6" w:space="0" w:color="000000"/>
+              <w:left w:val="single" w:sz="6" w:space="0" w:color="000000"/>
+              <w:bottom w:val="single" w:sz="6" w:space="0" w:color="000000"/>
+              <w:right w:val="single" w:sz="6" w:space="0" w:color="000000"/>
+            </w:tcBorders>
+            <w:tcMar>
+              <w:top w:w="60" w:type="dxa"/>
+              <w:left w:w="60" w:type="dxa"/>
+              <w:bottom w:w="60" w:type="dxa"/>
+              <w:right w:w="60" w:type="dxa"/>
+            </w:tcMar>
+            <w:hideMark/>
+          </w:tcPr>
+          <w:p>
+            <w:r>
+              <w:t>11.92</w:t>
+            </w:r>
+          </w:p>
+        </w:tc>
+        <w:tc>
+          <w:tcPr>
+            <w:tcW w:w="1127" w:type="dxa"/>
+            <w:tcBorders>
+              <w:top w:val="single" w:sz="6" w:space="0" w:color="000000"/>
+              <w:left w:val="single" w:sz="6" w:space="0" w:color="000000"/>
+              <w:bottom w:val="single" w:sz="6" w:space="0" w:color="000000"/>
+              <w:right w:val="single" w:sz="6" w:space="0" w:color="000000"/>
+            </w:tcBorders>
+            <w:tcMar>
+              <w:top w:w="60" w:type="dxa"/>
+              <w:left w:w="60" w:type="dxa"/>
+              <w:bottom w:w="60" w:type="dxa"/>
+              <w:right w:w="60" w:type="dxa"/>
+            </w:tcMar>
+            <w:hideMark/>
+          </w:tcPr>
+          <w:p>
+            <w:r>
+              <w:t>7.61</w:t>
+            </w:r>
+          </w:p>
+        </w:tc>
+        <w:tc>
+          <w:tcPr>
+            <w:tcW w:w="546" w:type="dxa"/>
+            <w:tcBorders>
+              <w:top w:val="single" w:sz="6" w:space="0" w:color="000000"/>
+              <w:left w:val="single" w:sz="6" w:space="0" w:color="000000"/>
+              <w:bottom w:val="single" w:sz="6" w:space="0" w:color="000000"/>
+              <w:right w:val="single" w:sz="6" w:space="0" w:color="000000"/>
+            </w:tcBorders>
+            <w:tcMar>
+              <w:top w:w="60" w:type="dxa"/>
+              <w:left w:w="60" w:type="dxa"/>
+              <w:bottom w:w="60" w:type="dxa"/>
+              <w:right w:w="60" w:type="dxa"/>
+            </w:tcMar>
+            <w:hideMark/>
+          </w:tcPr>
+          <w:p>
+            <w:r>
+              <w:t>4.37</w:t>
+            </w:r>
+          </w:p>
+        </w:tc>
+        <w:tc>
+          <w:tcPr>
+            <w:tcW w:w="789" w:type="dxa"/>
+            <w:tcBorders>
+              <w:top w:val="single" w:sz="6" w:space="0" w:color="000000"/>
+              <w:left w:val="single" w:sz="6" w:space="0" w:color="000000"/>
+              <w:bottom w:val="single" w:sz="6" w:space="0" w:color="000000"/>
+              <w:right w:val="single" w:sz="6" w:space="0" w:color="000000"/>
+            </w:tcBorders>
+            <w:tcMar>
+              <w:top w:w="60" w:type="dxa"/>
+              <w:left w:w="60" w:type="dxa"/>
+              <w:bottom w:w="60" w:type="dxa"/>
+              <w:right w:w="60" w:type="dxa"/>
+            </w:tcMar>
+            <w:hideMark/>
+          </w:tcPr>
+          <w:p>
+            <w:r>
+              <w:t>-315.98</w:t>
+            </w:r>
+          </w:p>
+        </w:tc>
+      </w:tr>
+      <w:tr>
+        <w:trPr>
+          <w:trHeight w:val="165"/>
+        </w:trPr>
+        <w:tc>
+          <w:tcPr>
+            <w:tcW w:w="1268" w:type="dxa"/>
+            <w:tcBorders>
+              <w:top w:val="single" w:sz="6" w:space="0" w:color="000000"/>
+              <w:left w:val="single" w:sz="6" w:space="0" w:color="000000"/>
+              <w:bottom w:val="single" w:sz="6" w:space="0" w:color="000000"/>
+              <w:right w:val="single" w:sz="6" w:space="0" w:color="000000"/>
+            </w:tcBorders>
+            <w:shd w:val="clear" w:color="auto" w:fill="D4D4D4"/>
+            <w:tcMar>
+              <w:top w:w="60" w:type="dxa"/>
+              <w:left w:w="60" w:type="dxa"/>
+              <w:bottom w:w="60" w:type="dxa"/>
+              <w:right w:w="60" w:type="dxa"/>
+            </w:tcMar>
+            <w:hideMark/>
+          </w:tcPr>
+          <w:p>
+            <w:r>
+              <w:rPr>
+                <w:b/>
+                <w:bCs/>
+              </w:rPr>
+              <w:t>Access</w:t>
+            </w:r>
+          </w:p>
+        </w:tc>
+        <w:tc>
+          <w:tcPr>
+            <w:tcW w:w="2031" w:type="dxa"/>
+            <w:tcBorders>
+              <w:top w:val="single" w:sz="6" w:space="0" w:color="000000"/>
+              <w:left w:val="single" w:sz="6" w:space="0" w:color="000000"/>
+              <w:bottom w:val="single" w:sz="6" w:space="0" w:color="000000"/>
+              <w:right w:val="single" w:sz="6" w:space="0" w:color="000000"/>
+            </w:tcBorders>
+            <w:tcMar>
+              <w:top w:w="60" w:type="dxa"/>
+              <w:left w:w="60" w:type="dxa"/>
+              <w:bottom w:w="60" w:type="dxa"/>
+              <w:right w:w="60" w:type="dxa"/>
+            </w:tcMar>
+            <w:hideMark/>
+          </w:tcPr>
+          <w:p>
+            <w:r>
+              <w:t>20.0</w:t>
+            </w:r>
+          </w:p>
+        </w:tc>
+        <w:tc>
+          <w:tcPr>
+            <w:tcW w:w="2234" w:type="dxa"/>
+            <w:tcBorders>
+              <w:top w:val="single" w:sz="6" w:space="0" w:color="000000"/>
+              <w:left w:val="single" w:sz="6" w:space="0" w:color="000000"/>
+              <w:bottom w:val="single" w:sz="6" w:space="0" w:color="000000"/>
+              <w:right w:val="single" w:sz="6" w:space="0" w:color="000000"/>
+            </w:tcBorders>
+            <w:tcMar>
+              <w:top w:w="60" w:type="dxa"/>
+              <w:left w:w="60" w:type="dxa"/>
+              <w:bottom w:w="60" w:type="dxa"/>
+              <w:right w:w="60" w:type="dxa"/>
+            </w:tcMar>
+            <w:hideMark/>
+          </w:tcPr>
+          <w:p>
+            <w:r>
+              <w:t>18.55</w:t>
+            </w:r>
+          </w:p>
+        </w:tc>
+        <w:tc>
+          <w:tcPr>
+            <w:tcW w:w="1199" w:type="dxa"/>
+            <w:tcBorders>
+              <w:top w:val="single" w:sz="6" w:space="0" w:color="000000"/>
+              <w:left w:val="single" w:sz="6" w:space="0" w:color="000000"/>
+              <w:bottom w:val="single" w:sz="6" w:space="0" w:color="000000"/>
+              <w:right w:val="single" w:sz="6" w:space="0" w:color="000000"/>
+            </w:tcBorders>
+            <w:tcMar>
+              <w:top w:w="60" w:type="dxa"/>
+              <w:left w:w="60" w:type="dxa"/>
+              <w:bottom w:w="60" w:type="dxa"/>
+              <w:right w:w="60" w:type="dxa"/>
+            </w:tcMar>
+            <w:hideMark/>
+          </w:tcPr>
+          <w:p>
+            <w:r>
+              <w:t>19.22</w:t>
+            </w:r>
+          </w:p>
+        </w:tc>
+        <w:tc>
+          <w:tcPr>
+            <w:tcW w:w="668" w:type="dxa"/>
+            <w:tcBorders>
+              <w:top w:val="single" w:sz="6" w:space="0" w:color="000000"/>
+              <w:left w:val="single" w:sz="6" w:space="0" w:color="000000"/>
+              <w:bottom w:val="single" w:sz="6" w:space="0" w:color="000000"/>
+              <w:right w:val="single" w:sz="6" w:space="0" w:color="000000"/>
+            </w:tcBorders>
+            <w:tcMar>
+              <w:top w:w="60" w:type="dxa"/>
+              <w:left w:w="60" w:type="dxa"/>
+              <w:bottom w:w="60" w:type="dxa"/>
+              <w:right w:w="60" w:type="dxa"/>
+            </w:tcMar>
+            <w:hideMark/>
+          </w:tcPr>
+          <w:p>
+            <w:r>
+              <w:t>14.23</w:t>
+            </w:r>
+          </w:p>
+        </w:tc>
+        <w:tc>
+          <w:tcPr>
+            <w:tcW w:w="1127" w:type="dxa"/>
+            <w:tcBorders>
+              <w:top w:val="single" w:sz="6" w:space="0" w:color="000000"/>
+              <w:left w:val="single" w:sz="6" w:space="0" w:color="000000"/>
+              <w:bottom w:val="single" w:sz="6" w:space="0" w:color="000000"/>
+              <w:right w:val="single" w:sz="6" w:space="0" w:color="000000"/>
+            </w:tcBorders>
+            <w:tcMar>
+              <w:top w:w="60" w:type="dxa"/>
+              <w:left w:w="60" w:type="dxa"/>
+              <w:bottom w:w="60" w:type="dxa"/>
+              <w:right w:w="60" w:type="dxa"/>
+            </w:tcMar>
+            <w:hideMark/>
+          </w:tcPr>
+          <w:p>
+            <w:r>
+              <w:t>8.59</w:t>
+            </w:r>
+          </w:p>
+        </w:tc>
+        <w:tc>
+          <w:tcPr>
+            <w:tcW w:w="546" w:type="dxa"/>
+            <w:tcBorders>
+              <w:top w:val="single" w:sz="6" w:space="0" w:color="000000"/>
+              <w:left w:val="single" w:sz="6" w:space="0" w:color="000000"/>
+              <w:bottom w:val="single" w:sz="6" w:space="0" w:color="000000"/>
+              <w:right w:val="single" w:sz="6" w:space="0" w:color="000000"/>
+            </w:tcBorders>
+            <w:tcMar>
+              <w:top w:w="60" w:type="dxa"/>
+              <w:left w:w="60" w:type="dxa"/>
+              <w:bottom w:w="60" w:type="dxa"/>
+              <w:right w:w="60" w:type="dxa"/>
+            </w:tcMar>
+            <w:hideMark/>
+          </w:tcPr>
+          <w:p>
+            <w:r>
+              <w:t>6.29</w:t>
+            </w:r>
+          </w:p>
+        </w:tc>
+        <w:tc>
+          <w:tcPr>
+            <w:tcW w:w="789" w:type="dxa"/>
+            <w:tcBorders>
+              <w:top w:val="single" w:sz="6" w:space="0" w:color="000000"/>
+              <w:left w:val="single" w:sz="6" w:space="0" w:color="000000"/>
+              <w:bottom w:val="single" w:sz="6" w:space="0" w:color="000000"/>
+              <w:right w:val="single" w:sz="6" w:space="0" w:color="000000"/>
+            </w:tcBorders>
+            <w:tcMar>
+              <w:top w:w="60" w:type="dxa"/>
+              <w:left w:w="60" w:type="dxa"/>
+              <w:bottom w:w="60" w:type="dxa"/>
+              <w:right w:w="60" w:type="dxa"/>
+            </w:tcMar>
+            <w:hideMark/>
+          </w:tcPr>
+          <w:p>
+            <w:r>
+              <w:t>-258.02</w:t>
+            </w:r>
+          </w:p>
+        </w:tc>
+      </w:tr>
+      <w:tr>
+        <w:trPr>
+          <w:trHeight w:val="165"/>
+        </w:trPr>
+        <w:tc>
+          <w:tcPr>
+            <w:tcW w:w="1268" w:type="dxa"/>
+            <w:tcBorders>
+              <w:top w:val="single" w:sz="6" w:space="0" w:color="000000"/>
+              <w:left w:val="single" w:sz="6" w:space="0" w:color="000000"/>
+              <w:bottom w:val="single" w:sz="6" w:space="0" w:color="000000"/>
+              <w:right w:val="single" w:sz="6" w:space="0" w:color="000000"/>
+            </w:tcBorders>
+            <w:shd w:val="clear" w:color="auto" w:fill="D4D4D4"/>
+            <w:tcMar>
+              <w:top w:w="60" w:type="dxa"/>
+              <w:left w:w="60" w:type="dxa"/>
+              <w:bottom w:w="60" w:type="dxa"/>
+              <w:right w:w="60" w:type="dxa"/>
+            </w:tcMar>
+            <w:hideMark/>
+          </w:tcPr>
+          <w:p>
+            <w:r>
+              <w:rPr>
+                <w:b/>
+                <w:bCs/>
+              </w:rPr>
+              <w:t>Agent</w:t>
+            </w:r>
+          </w:p>
+        </w:tc>
+        <w:tc>
+          <w:tcPr>
+            <w:tcW w:w="2031" w:type="dxa"/>
+            <w:tcBorders>
+              <w:top w:val="single" w:sz="6" w:space="0" w:color="000000"/>
+              <w:left w:val="single" w:sz="6" w:space="0" w:color="000000"/>
+              <w:bottom w:val="single" w:sz="6" w:space="0" w:color="000000"/>
+              <w:right w:val="single" w:sz="6" w:space="0" w:color="000000"/>
+            </w:tcBorders>
+            <w:tcMar>
+              <w:top w:w="60" w:type="dxa"/>
+              <w:left w:w="60" w:type="dxa"/>
+              <w:bottom w:w="60" w:type="dxa"/>
+              <w:right w:w="60" w:type="dxa"/>
+            </w:tcMar>
+            <w:hideMark/>
+          </w:tcPr>
+          <w:p>
+            <w:r>
+              <w:t>10.07</w:t>
+            </w:r>
+          </w:p>
+        </w:tc>
+        <w:tc>
+          <w:tcPr>
+            <w:tcW w:w="2234" w:type="dxa"/>
+            <w:tcBorders>
+              <w:top w:val="single" w:sz="6" w:space="0" w:color="000000"/>
+              <w:left w:val="single" w:sz="6" w:space="0" w:color="000000"/>
+              <w:bottom w:val="single" w:sz="6" w:space="0" w:color="000000"/>
+              <w:right w:val="single" w:sz="6" w:space="0" w:color="000000"/>
+            </w:tcBorders>
+            <w:tcMar>
+              <w:top w:w="60" w:type="dxa"/>
+              <w:left w:w="60" w:type="dxa"/>
+              <w:bottom w:w="60" w:type="dxa"/>
+              <w:right w:w="60" w:type="dxa"/>
+            </w:tcMar>
+            <w:hideMark/>
+          </w:tcPr>
+          <w:p>
+            <w:r>
+              <w:t>9.13</w:t>
+            </w:r>
+          </w:p>
+        </w:tc>
+        <w:tc>
+          <w:tcPr>
+            <w:tcW w:w="1199" w:type="dxa"/>
+            <w:tcBorders>
+              <w:top w:val="single" w:sz="6" w:space="0" w:color="000000"/>
+              <w:left w:val="single" w:sz="6" w:space="0" w:color="000000"/>
+              <w:bottom w:val="single" w:sz="6" w:space="0" w:color="000000"/>
+              <w:right w:val="single" w:sz="6" w:space="0" w:color="000000"/>
+            </w:tcBorders>
+            <w:tcMar>
+              <w:top w:w="60" w:type="dxa"/>
+              <w:left w:w="60" w:type="dxa"/>
+              <w:bottom w:w="60" w:type="dxa"/>
+              <w:right w:w="60" w:type="dxa"/>
+            </w:tcMar>
+            <w:hideMark/>
+          </w:tcPr>
+          <w:p>
+            <w:r>
+              <w:t>9.16</w:t>
+            </w:r>
+          </w:p>
+        </w:tc>
+        <w:tc>
+          <w:tcPr>
+            <w:tcW w:w="668" w:type="dxa"/>
+            <w:tcBorders>
+              <w:top w:val="single" w:sz="6" w:space="0" w:color="000000"/>
+              <w:left w:val="single" w:sz="6" w:space="0" w:color="000000"/>
+              <w:bottom w:val="single" w:sz="6" w:space="0" w:color="000000"/>
+              <w:right w:val="single" w:sz="6" w:space="0" w:color="000000"/>
+            </w:tcBorders>
+            <w:tcMar>
+              <w:top w:w="60" w:type="dxa"/>
+              <w:left w:w="60" w:type="dxa"/>
+              <w:bottom w:w="60" w:type="dxa"/>
+              <w:right w:w="60" w:type="dxa"/>
+            </w:tcMar>
+            <w:hideMark/>
+          </w:tcPr>
+          <w:p>
+            <w:r>
+              <w:t>3.72</w:t>
+            </w:r>
+          </w:p>
+        </w:tc>
+        <w:tc>
+          <w:tcPr>
+            <w:tcW w:w="1127" w:type="dxa"/>
+            <w:tcBorders>
+              <w:top w:val="single" w:sz="6" w:space="0" w:color="000000"/>
+              <w:left w:val="single" w:sz="6" w:space="0" w:color="000000"/>
+              <w:bottom w:val="single" w:sz="6" w:space="0" w:color="000000"/>
+              <w:right w:val="single" w:sz="6" w:space="0" w:color="000000"/>
+            </w:tcBorders>
+            <w:tcMar>
+              <w:top w:w="60" w:type="dxa"/>
+              <w:left w:w="60" w:type="dxa"/>
+              <w:bottom w:w="60" w:type="dxa"/>
+              <w:right w:w="60" w:type="dxa"/>
+            </w:tcMar>
+            <w:hideMark/>
+          </w:tcPr>
+          <w:p>
+            <w:r>
+              <w:t>-2.67</w:t>
+            </w:r>
+          </w:p>
+        </w:tc>
+        <w:tc>
+          <w:tcPr>
+            <w:tcW w:w="546" w:type="dxa"/>
+            <w:tcBorders>
+              <w:top w:val="single" w:sz="6" w:space="0" w:color="000000"/>
+              <w:left w:val="single" w:sz="6" w:space="0" w:color="000000"/>
+              <w:bottom w:val="single" w:sz="6" w:space="0" w:color="000000"/>
+              <w:right w:val="single" w:sz="6" w:space="0" w:color="000000"/>
+            </w:tcBorders>
+            <w:tcMar>
+              <w:top w:w="60" w:type="dxa"/>
+              <w:left w:w="60" w:type="dxa"/>
+              <w:bottom w:w="60" w:type="dxa"/>
+              <w:right w:w="60" w:type="dxa"/>
+            </w:tcMar>
+            <w:hideMark/>
+          </w:tcPr>
+          <w:p>
+            <w:r>
+              <w:t>-2.54</w:t>
+            </w:r>
+          </w:p>
+        </w:tc>
+        <w:tc>
+          <w:tcPr>
+            <w:tcW w:w="789" w:type="dxa"/>
+            <w:tcBorders>
+              <w:top w:val="single" w:sz="6" w:space="0" w:color="000000"/>
+              <w:left w:val="single" w:sz="6" w:space="0" w:color="000000"/>
+              <w:bottom w:val="single" w:sz="6" w:space="0" w:color="000000"/>
+              <w:right w:val="single" w:sz="6" w:space="0" w:color="000000"/>
+            </w:tcBorders>
+            <w:tcMar>
+              <w:top w:w="60" w:type="dxa"/>
+              <w:left w:w="60" w:type="dxa"/>
+              <w:bottom w:w="60" w:type="dxa"/>
+              <w:right w:w="60" w:type="dxa"/>
+            </w:tcMar>
+            <w:hideMark/>
+          </w:tcPr>
+          <w:p>
+            <w:r>
+              <w:t>-284.99</w:t>
+            </w:r>
+          </w:p>
+        </w:tc>
+      </w:tr>
+      <w:tr>
+        <w:trPr>
+          <w:trHeight w:val="165"/>
+        </w:trPr>
+        <w:tc>
+          <w:tcPr>
+            <w:tcW w:w="1268" w:type="dxa"/>
+            <w:tcBorders>
+              <w:top w:val="single" w:sz="6" w:space="0" w:color="000000"/>
+              <w:left w:val="single" w:sz="6" w:space="0" w:color="000000"/>
+              <w:bottom w:val="single" w:sz="6" w:space="0" w:color="000000"/>
+              <w:right w:val="single" w:sz="6" w:space="0" w:color="000000"/>
+            </w:tcBorders>
+            <w:shd w:val="clear" w:color="auto" w:fill="D4D4D4"/>
+            <w:tcMar>
+              <w:top w:w="60" w:type="dxa"/>
+              <w:left w:w="60" w:type="dxa"/>
+              <w:bottom w:w="60" w:type="dxa"/>
+              <w:right w:w="60" w:type="dxa"/>
+            </w:tcMar>
+            <w:hideMark/>
+          </w:tcPr>
+          <w:p>
+            <w:r>
+              <w:rPr>
+                <w:b/>
+                <w:bCs/>
+              </w:rPr>
+              <w:t>Language</w:t>
+            </w:r>
+          </w:p>
+        </w:tc>
+        <w:tc>
+          <w:tcPr>
+            <w:tcW w:w="2031" w:type="dxa"/>
+            <w:tcBorders>
+              <w:top w:val="single" w:sz="6" w:space="0" w:color="000000"/>
+              <w:left w:val="single" w:sz="6" w:space="0" w:color="000000"/>
+              <w:bottom w:val="single" w:sz="6" w:space="0" w:color="000000"/>
+              <w:right w:val="single" w:sz="6" w:space="0" w:color="000000"/>
+            </w:tcBorders>
+            <w:tcMar>
+              <w:top w:w="60" w:type="dxa"/>
+              <w:left w:w="60" w:type="dxa"/>
+              <w:bottom w:w="60" w:type="dxa"/>
+              <w:right w:w="60" w:type="dxa"/>
+            </w:tcMar>
+            <w:hideMark/>
+          </w:tcPr>
+          <w:p>
+            <w:r>
+              <w:t>13.16</w:t>
+            </w:r>
+          </w:p>
+        </w:tc>
+        <w:tc>
+          <w:tcPr>
+            <w:tcW w:w="2234" w:type="dxa"/>
+            <w:tcBorders>
+              <w:top w:val="single" w:sz="6" w:space="0" w:color="000000"/>
+              <w:left w:val="single" w:sz="6" w:space="0" w:color="000000"/>
+              <w:bottom w:val="single" w:sz="6" w:space="0" w:color="000000"/>
+              <w:right w:val="single" w:sz="6" w:space="0" w:color="000000"/>
+            </w:tcBorders>
+            <w:tcMar>
+              <w:top w:w="60" w:type="dxa"/>
+              <w:left w:w="60" w:type="dxa"/>
+              <w:bottom w:w="60" w:type="dxa"/>
+              <w:right w:w="60" w:type="dxa"/>
+            </w:tcMar>
+            <w:hideMark/>
+          </w:tcPr>
+          <w:p>
+            <w:r>
+              <w:t>12.26</w:t>
+            </w:r>
+          </w:p>
+        </w:tc>
+        <w:tc>
+          <w:tcPr>
+            <w:tcW w:w="1199" w:type="dxa"/>
+            <w:tcBorders>
+              <w:top w:val="single" w:sz="6" w:space="0" w:color="000000"/>
+              <w:left w:val="single" w:sz="6" w:space="0" w:color="000000"/>
+              <w:bottom w:val="single" w:sz="6" w:space="0" w:color="000000"/>
+              <w:right w:val="single" w:sz="6" w:space="0" w:color="000000"/>
+            </w:tcBorders>
+            <w:tcMar>
+              <w:top w:w="60" w:type="dxa"/>
+              <w:left w:w="60" w:type="dxa"/>
+              <w:bottom w:w="60" w:type="dxa"/>
+              <w:right w:w="60" w:type="dxa"/>
+            </w:tcMar>
+            <w:hideMark/>
+          </w:tcPr>
+          <w:p>
+            <w:r>
+              <w:t>14.84</w:t>
+            </w:r>
+          </w:p>
+        </w:tc>
+        <w:tc>
+          <w:tcPr>
+            <w:tcW w:w="668" w:type="dxa"/>
+            <w:tcBorders>
+              <w:top w:val="single" w:sz="6" w:space="0" w:color="000000"/>
+              <w:left w:val="single" w:sz="6" w:space="0" w:color="000000"/>
+              <w:bottom w:val="single" w:sz="6" w:space="0" w:color="000000"/>
+              <w:right w:val="single" w:sz="6" w:space="0" w:color="000000"/>
+            </w:tcBorders>
+            <w:tcMar>
+              <w:top w:w="60" w:type="dxa"/>
+              <w:left w:w="60" w:type="dxa"/>
+              <w:bottom w:w="60" w:type="dxa"/>
+              <w:right w:w="60" w:type="dxa"/>
+            </w:tcMar>
+            <w:hideMark/>
+          </w:tcPr>
+          <w:p>
+            <w:r>
+              <w:t>8.87</w:t>
+            </w:r>
+          </w:p>
+        </w:tc>
+        <w:tc>
+          <w:tcPr>
+            <w:tcW w:w="1127" w:type="dxa"/>
+            <w:tcBorders>
+              <w:top w:val="single" w:sz="6" w:space="0" w:color="000000"/>
+              <w:left w:val="single" w:sz="6" w:space="0" w:color="000000"/>
+              <w:bottom w:val="single" w:sz="6" w:space="0" w:color="000000"/>
+              <w:right w:val="single" w:sz="6" w:space="0" w:color="000000"/>
+            </w:tcBorders>
+            <w:tcMar>
+              <w:top w:w="60" w:type="dxa"/>
+              <w:left w:w="60" w:type="dxa"/>
+              <w:bottom w:w="60" w:type="dxa"/>
+              <w:right w:w="60" w:type="dxa"/>
+            </w:tcMar>
+            <w:hideMark/>
+          </w:tcPr>
+          <w:p>
+            <w:r>
+              <w:t>3.9</w:t>
+            </w:r>
+          </w:p>
+        </w:tc>
+        <w:tc>
+          <w:tcPr>
+            <w:tcW w:w="546" w:type="dxa"/>
+            <w:tcBorders>
+              <w:top w:val="single" w:sz="6" w:space="0" w:color="000000"/>
+              <w:left w:val="single" w:sz="6" w:space="0" w:color="000000"/>
+              <w:bottom w:val="single" w:sz="6" w:space="0" w:color="000000"/>
+              <w:right w:val="single" w:sz="6" w:space="0" w:color="000000"/>
+            </w:tcBorders>
+            <w:tcMar>
+              <w:top w:w="60" w:type="dxa"/>
+              <w:left w:w="60" w:type="dxa"/>
+              <w:bottom w:w="60" w:type="dxa"/>
+              <w:right w:w="60" w:type="dxa"/>
+            </w:tcMar>
+            <w:hideMark/>
+          </w:tcPr>
+          <w:p>
+            <w:r>
+              <w:t>1.55</w:t>
+            </w:r>
+          </w:p>
+        </w:tc>
+        <w:tc>
+          <w:tcPr>
+            <w:tcW w:w="789" w:type="dxa"/>
+            <w:tcBorders>
+              <w:top w:val="single" w:sz="6" w:space="0" w:color="000000"/>
+              <w:left w:val="single" w:sz="6" w:space="0" w:color="000000"/>
+              <w:bottom w:val="single" w:sz="6" w:space="0" w:color="000000"/>
+              <w:right w:val="single" w:sz="6" w:space="0" w:color="000000"/>
+            </w:tcBorders>
+            <w:tcMar>
+              <w:top w:w="60" w:type="dxa"/>
+              <w:left w:w="60" w:type="dxa"/>
+              <w:bottom w:w="60" w:type="dxa"/>
+              <w:right w:w="60" w:type="dxa"/>
+            </w:tcMar>
+            <w:hideMark/>
+          </w:tcPr>
+          <w:p>
+            <w:r>
+              <w:t>-293.52</w:t>
+            </w:r>
+          </w:p>
+        </w:tc>
+      </w:tr>
+      <w:tr>
+        <w:trPr>
+          <w:trHeight w:val="165"/>
+        </w:trPr>
+        <w:tc>
+          <w:tcPr>
+            <w:tcW w:w="1268" w:type="dxa"/>
+            <w:tcBorders>
+              <w:top w:val="single" w:sz="6" w:space="0" w:color="000000"/>
+              <w:left w:val="single" w:sz="6" w:space="0" w:color="000000"/>
+              <w:bottom w:val="single" w:sz="6" w:space="0" w:color="000000"/>
+              <w:right w:val="single" w:sz="6" w:space="0" w:color="000000"/>
+            </w:tcBorders>
+            <w:shd w:val="clear" w:color="auto" w:fill="D4D4D4"/>
+            <w:tcMar>
+              <w:top w:w="60" w:type="dxa"/>
+              <w:left w:w="60" w:type="dxa"/>
+              <w:bottom w:w="60" w:type="dxa"/>
+              <w:right w:w="60" w:type="dxa"/>
+            </w:tcMar>
+            <w:hideMark/>
+          </w:tcPr>
+          <w:p>
+            <w:r>
+              <w:rPr>
+                <w:b/>
+                <w:bCs/>
+              </w:rPr>
+              <w:t>Purpose</w:t>
+            </w:r>
+          </w:p>
+        </w:tc>
+        <w:tc>
+          <w:tcPr>
+            <w:tcW w:w="2031" w:type="dxa"/>
+            <w:tcBorders>
+              <w:top w:val="single" w:sz="6" w:space="0" w:color="000000"/>
+              <w:left w:val="single" w:sz="6" w:space="0" w:color="000000"/>
+              <w:bottom w:val="single" w:sz="6" w:space="0" w:color="000000"/>
+              <w:right w:val="single" w:sz="6" w:space="0" w:color="000000"/>
+            </w:tcBorders>
+            <w:tcMar>
+              <w:top w:w="60" w:type="dxa"/>
+              <w:left w:w="60" w:type="dxa"/>
+              <w:bottom w:w="60" w:type="dxa"/>
+              <w:right w:w="60" w:type="dxa"/>
+            </w:tcMar>
+            <w:hideMark/>
+          </w:tcPr>
+          <w:p>
+            <w:r>
+              <w:t>9.28</w:t>
+            </w:r>
+          </w:p>
+        </w:tc>
+        <w:tc>
+          <w:tcPr>
+            <w:tcW w:w="2234" w:type="dxa"/>
+            <w:tcBorders>
+              <w:top w:val="single" w:sz="6" w:space="0" w:color="000000"/>
+              <w:left w:val="single" w:sz="6" w:space="0" w:color="000000"/>
+              <w:bottom w:val="single" w:sz="6" w:space="0" w:color="000000"/>
+              <w:right w:val="single" w:sz="6" w:space="0" w:color="000000"/>
+            </w:tcBorders>
+            <w:tcMar>
+              <w:top w:w="60" w:type="dxa"/>
+              <w:left w:w="60" w:type="dxa"/>
+              <w:bottom w:w="60" w:type="dxa"/>
+              <w:right w:w="60" w:type="dxa"/>
+            </w:tcMar>
+            <w:hideMark/>
+          </w:tcPr>
+          <w:p>
+            <w:r>
+              <w:t>10.01</w:t>
+            </w:r>
+          </w:p>
+        </w:tc>
+        <w:tc>
+          <w:tcPr>
+            <w:tcW w:w="1199" w:type="dxa"/>
+            <w:tcBorders>
+              <w:top w:val="single" w:sz="6" w:space="0" w:color="000000"/>
+              <w:left w:val="single" w:sz="6" w:space="0" w:color="000000"/>
+              <w:bottom w:val="single" w:sz="6" w:space="0" w:color="000000"/>
+              <w:right w:val="single" w:sz="6" w:space="0" w:color="000000"/>
+            </w:tcBorders>
+            <w:tcMar>
+              <w:top w:w="60" w:type="dxa"/>
+              <w:left w:w="60" w:type="dxa"/>
+              <w:bottom w:w="60" w:type="dxa"/>
+              <w:right w:w="60" w:type="dxa"/>
+            </w:tcMar>
+            <w:hideMark/>
+          </w:tcPr>
+          <w:p>
+            <w:r>
+              <w:t>11.24</w:t>
+            </w:r>
+          </w:p>
+        </w:tc>
+        <w:tc>
+          <w:tcPr>
+            <w:tcW w:w="668" w:type="dxa"/>
+            <w:tcBorders>
+              <w:top w:val="single" w:sz="6" w:space="0" w:color="000000"/>
+              <w:left w:val="single" w:sz="6" w:space="0" w:color="000000"/>
+              <w:bottom w:val="single" w:sz="6" w:space="0" w:color="000000"/>
+              <w:right w:val="single" w:sz="6" w:space="0" w:color="000000"/>
+            </w:tcBorders>
+            <w:tcMar>
+              <w:top w:w="60" w:type="dxa"/>
+              <w:left w:w="60" w:type="dxa"/>
+              <w:bottom w:w="60" w:type="dxa"/>
+              <w:right w:w="60" w:type="dxa"/>
+            </w:tcMar>
+            <w:hideMark/>
+          </w:tcPr>
+          <w:p>
+            <w:r>
+              <w:t>7.12</w:t>
+            </w:r>
+          </w:p>
+        </w:tc>
+        <w:tc>
+          <w:tcPr>
+            <w:tcW w:w="1127" w:type="dxa"/>
+            <w:tcBorders>
+              <w:top w:val="single" w:sz="6" w:space="0" w:color="000000"/>
+              <w:left w:val="single" w:sz="6" w:space="0" w:color="000000"/>
+              <w:bottom w:val="single" w:sz="6" w:space="0" w:color="000000"/>
+              <w:right w:val="single" w:sz="6" w:space="0" w:color="000000"/>
+            </w:tcBorders>
+            <w:tcMar>
+              <w:top w:w="60" w:type="dxa"/>
+              <w:left w:w="60" w:type="dxa"/>
+              <w:bottom w:w="60" w:type="dxa"/>
+              <w:right w:w="60" w:type="dxa"/>
+            </w:tcMar>
+            <w:hideMark/>
+          </w:tcPr>
+          <w:p>
+            <w:r>
+              <w:t>6.26</w:t>
+            </w:r>
+          </w:p>
+        </w:tc>
+        <w:tc>
+          <w:tcPr>
+            <w:tcW w:w="546" w:type="dxa"/>
+            <w:tcBorders>
+              <w:top w:val="single" w:sz="6" w:space="0" w:color="000000"/>
+              <w:left w:val="single" w:sz="6" w:space="0" w:color="000000"/>
+              <w:bottom w:val="single" w:sz="6" w:space="0" w:color="000000"/>
+              <w:right w:val="single" w:sz="6" w:space="0" w:color="000000"/>
+            </w:tcBorders>
+            <w:tcMar>
+              <w:top w:w="60" w:type="dxa"/>
+              <w:left w:w="60" w:type="dxa"/>
+              <w:bottom w:w="60" w:type="dxa"/>
+              <w:right w:w="60" w:type="dxa"/>
+            </w:tcMar>
+            <w:hideMark/>
+          </w:tcPr>
+          <w:p>
+            <w:r>
+              <w:t>0.14</w:t>
+            </w:r>
+          </w:p>
+        </w:tc>
+        <w:tc>
+          <w:tcPr>
+            <w:tcW w:w="789" w:type="dxa"/>
+            <w:tcBorders>
+              <w:top w:val="single" w:sz="6" w:space="0" w:color="000000"/>
+              <w:left w:val="single" w:sz="6" w:space="0" w:color="000000"/>
+              <w:bottom w:val="single" w:sz="6" w:space="0" w:color="000000"/>
+              <w:right w:val="single" w:sz="6" w:space="0" w:color="000000"/>
+            </w:tcBorders>
+            <w:tcMar>
+              <w:top w:w="60" w:type="dxa"/>
+              <w:left w:w="60" w:type="dxa"/>
+              <w:bottom w:w="60" w:type="dxa"/>
+              <w:right w:w="60" w:type="dxa"/>
+            </w:tcMar>
+            <w:hideMark/>
+          </w:tcPr>
+          <w:p>
+            <w:r>
+              <w:t>-312.98</w:t>
+            </w:r>
+          </w:p>
+        </w:tc>
+      </w:tr>
+      <w:tr>
+        <w:trPr>
+          <w:trHeight w:val="165"/>
+        </w:trPr>
+        <w:tc>
+          <w:tcPr>
+            <w:tcW w:w="1268" w:type="dxa"/>
+            <w:tcBorders>
+              <w:top w:val="single" w:sz="6" w:space="0" w:color="000000"/>
+              <w:left w:val="single" w:sz="6" w:space="0" w:color="000000"/>
+              <w:bottom w:val="single" w:sz="6" w:space="0" w:color="000000"/>
+              <w:right w:val="single" w:sz="6" w:space="0" w:color="000000"/>
+            </w:tcBorders>
+            <w:shd w:val="clear" w:color="auto" w:fill="D4D4D4"/>
+            <w:tcMar>
+              <w:top w:w="60" w:type="dxa"/>
+              <w:left w:w="60" w:type="dxa"/>
+              <w:bottom w:w="60" w:type="dxa"/>
+              <w:right w:w="60" w:type="dxa"/>
+            </w:tcMar>
+            <w:hideMark/>
+          </w:tcPr>
+          <w:p>
+            <w:r>
+              <w:rPr>
+                <w:b/>
+                <w:bCs/>
+              </w:rPr>
+              <w:t>Article</w:t>
+            </w:r>
+          </w:p>
+        </w:tc>
+        <w:tc>
+          <w:tcPr>
+            <w:tcW w:w="2031" w:type="dxa"/>
+            <w:tcBorders>
+              <w:top w:val="single" w:sz="6" w:space="0" w:color="000000"/>
+              <w:left w:val="single" w:sz="6" w:space="0" w:color="000000"/>
+              <w:bottom w:val="single" w:sz="6" w:space="0" w:color="000000"/>
+              <w:right w:val="single" w:sz="6" w:space="0" w:color="000000"/>
+            </w:tcBorders>
+            <w:tcMar>
+              <w:top w:w="60" w:type="dxa"/>
+              <w:left w:w="60" w:type="dxa"/>
+              <w:bottom w:w="60" w:type="dxa"/>
+              <w:right w:w="60" w:type="dxa"/>
+            </w:tcMar>
+            <w:hideMark/>
+          </w:tcPr>
+          <w:p>
+            <w:r>
+              <w:t>0.37</w:t>
+            </w:r>
+          </w:p>
+        </w:tc>
+        <w:tc>
+          <w:tcPr>
+            <w:tcW w:w="2234" w:type="dxa"/>
+            <w:tcBorders>
+              <w:top w:val="single" w:sz="6" w:space="0" w:color="000000"/>
+              <w:left w:val="single" w:sz="6" w:space="0" w:color="000000"/>
+              <w:bottom w:val="single" w:sz="6" w:space="0" w:color="000000"/>
+              <w:right w:val="single" w:sz="6" w:space="0" w:color="000000"/>
+            </w:tcBorders>
+            <w:tcMar>
+              <w:top w:w="60" w:type="dxa"/>
+              <w:left w:w="60" w:type="dxa"/>
+              <w:bottom w:w="60" w:type="dxa"/>
+              <w:right w:w="60" w:type="dxa"/>
+            </w:tcMar>
+            <w:hideMark/>
+          </w:tcPr>
+          <w:p>
+            <w:r>
+              <w:t>0.33</w:t>
+            </w:r>
+          </w:p>
+        </w:tc>
+        <w:tc>
+          <w:tcPr>
+            <w:tcW w:w="1199" w:type="dxa"/>
+            <w:tcBorders>
+              <w:top w:val="single" w:sz="6" w:space="0" w:color="000000"/>
+              <w:left w:val="single" w:sz="6" w:space="0" w:color="000000"/>
+              <w:bottom w:val="single" w:sz="6" w:space="0" w:color="000000"/>
+              <w:right w:val="single" w:sz="6" w:space="0" w:color="000000"/>
+            </w:tcBorders>
+            <w:tcMar>
+              <w:top w:w="60" w:type="dxa"/>
+              <w:left w:w="60" w:type="dxa"/>
+              <w:bottom w:w="60" w:type="dxa"/>
+              <w:right w:w="60" w:type="dxa"/>
+            </w:tcMar>
+            <w:hideMark/>
+          </w:tcPr>
+          <w:p>
+            <w:r>
+              <w:t>4.66</w:t>
+            </w:r>
+          </w:p>
+        </w:tc>
+        <w:tc>
+          <w:tcPr>
+            <w:tcW w:w="668" w:type="dxa"/>
+            <w:tcBorders>
+              <w:top w:val="single" w:sz="6" w:space="0" w:color="000000"/>
+              <w:left w:val="single" w:sz="6" w:space="0" w:color="000000"/>
+              <w:bottom w:val="single" w:sz="6" w:space="0" w:color="000000"/>
+              <w:right w:val="single" w:sz="6" w:space="0" w:color="000000"/>
+            </w:tcBorders>
+            <w:tcMar>
+              <w:top w:w="60" w:type="dxa"/>
+              <w:left w:w="60" w:type="dxa"/>
+              <w:bottom w:w="60" w:type="dxa"/>
+              <w:right w:w="60" w:type="dxa"/>
+            </w:tcMar>
+            <w:hideMark/>
+          </w:tcPr>
+          <w:p>
+            <w:r>
+              <w:t>1.45</w:t>
+            </w:r>
+          </w:p>
+        </w:tc>
+        <w:tc>
+          <w:tcPr>
+            <w:tcW w:w="1127" w:type="dxa"/>
+            <w:tcBorders>
+              <w:top w:val="single" w:sz="6" w:space="0" w:color="000000"/>
+              <w:left w:val="single" w:sz="6" w:space="0" w:color="000000"/>
+              <w:bottom w:val="single" w:sz="6" w:space="0" w:color="000000"/>
+              <w:right w:val="single" w:sz="6" w:space="0" w:color="000000"/>
+            </w:tcBorders>
+            <w:tcMar>
+              <w:top w:w="60" w:type="dxa"/>
+              <w:left w:w="60" w:type="dxa"/>
+              <w:bottom w:w="60" w:type="dxa"/>
+              <w:right w:w="60" w:type="dxa"/>
+            </w:tcMar>
+            <w:hideMark/>
+          </w:tcPr>
+          <w:p>
+            <w:r>
+              <w:t>0.0</w:t>
+            </w:r>
+          </w:p>
+        </w:tc>
+        <w:tc>
+          <w:tcPr>
+            <w:tcW w:w="546" w:type="dxa"/>
+            <w:tcBorders>
+              <w:top w:val="single" w:sz="6" w:space="0" w:color="000000"/>
+              <w:left w:val="single" w:sz="6" w:space="0" w:color="000000"/>
+              <w:bottom w:val="single" w:sz="6" w:space="0" w:color="000000"/>
+              <w:right w:val="single" w:sz="6" w:space="0" w:color="000000"/>
+            </w:tcBorders>
+            <w:tcMar>
+              <w:top w:w="60" w:type="dxa"/>
+              <w:left w:w="60" w:type="dxa"/>
+              <w:bottom w:w="60" w:type="dxa"/>
+              <w:right w:w="60" w:type="dxa"/>
+            </w:tcMar>
+            <w:hideMark/>
+          </w:tcPr>
+          <w:p>
+            <w:r>
+              <w:t>0.02</w:t>
+            </w:r>
+          </w:p>
+        </w:tc>
+        <w:tc>
+          <w:tcPr>
+            <w:tcW w:w="789" w:type="dxa"/>
+            <w:tcBorders>
+              <w:top w:val="single" w:sz="6" w:space="0" w:color="000000"/>
+              <w:left w:val="single" w:sz="6" w:space="0" w:color="000000"/>
+              <w:bottom w:val="single" w:sz="6" w:space="0" w:color="000000"/>
+              <w:right w:val="single" w:sz="6" w:space="0" w:color="000000"/>
+            </w:tcBorders>
+            <w:tcMar>
+              <w:top w:w="60" w:type="dxa"/>
+              <w:left w:w="60" w:type="dxa"/>
+              <w:bottom w:w="60" w:type="dxa"/>
+              <w:right w:w="60" w:type="dxa"/>
+            </w:tcMar>
+            <w:hideMark/>
+          </w:tcPr>
+          <w:p>
+            <w:r>
+              <w:t>-323.03</w:t>
+            </w:r>
+          </w:p>
+        </w:tc>
+      </w:tr>
+      <w:tr>
+        <w:trPr>
+          <w:trHeight w:val="165"/>
+        </w:trPr>
+        <w:tc>
+          <w:tcPr>
+            <w:tcW w:w="1268" w:type="dxa"/>
+            <w:tcBorders>
+              <w:top w:val="single" w:sz="6" w:space="0" w:color="000000"/>
+              <w:left w:val="single" w:sz="6" w:space="0" w:color="000000"/>
+              <w:bottom w:val="single" w:sz="6" w:space="0" w:color="000000"/>
+              <w:right w:val="single" w:sz="6" w:space="0" w:color="000000"/>
+            </w:tcBorders>
+            <w:shd w:val="clear" w:color="auto" w:fill="D4D4D4"/>
+            <w:tcMar>
+              <w:top w:w="60" w:type="dxa"/>
+              <w:left w:w="60" w:type="dxa"/>
+              <w:bottom w:w="60" w:type="dxa"/>
+              <w:right w:w="60" w:type="dxa"/>
+            </w:tcMar>
+            <w:hideMark/>
+          </w:tcPr>
+          <w:p>
+            <w:r>
+              <w:rPr>
+                <w:b/>
+                <w:bCs/>
+              </w:rPr>
+              <w:t>Overall</w:t>
+            </w:r>
+          </w:p>
+        </w:tc>
+        <w:tc>
+          <w:tcPr>
+            <w:tcW w:w="2031" w:type="dxa"/>
+            <w:tcBorders>
+              <w:top w:val="single" w:sz="6" w:space="0" w:color="000000"/>
+              <w:left w:val="single" w:sz="6" w:space="0" w:color="000000"/>
+              <w:bottom w:val="single" w:sz="6" w:space="0" w:color="000000"/>
+              <w:right w:val="single" w:sz="6" w:space="0" w:color="000000"/>
+            </w:tcBorders>
+            <w:tcMar>
+              <w:top w:w="60" w:type="dxa"/>
+              <w:left w:w="60" w:type="dxa"/>
+              <w:bottom w:w="60" w:type="dxa"/>
+              <w:right w:w="60" w:type="dxa"/>
+            </w:tcMar>
+            <w:hideMark/>
+          </w:tcPr>
+          <w:p>
+            <w:r>
+              <w:t>14.33</w:t>
+            </w:r>
+          </w:p>
+        </w:tc>
+        <w:tc>
+          <w:tcPr>
+            <w:tcW w:w="2234" w:type="dxa"/>
+            <w:tcBorders>
+              <w:top w:val="single" w:sz="6" w:space="0" w:color="000000"/>
+              <w:left w:val="single" w:sz="6" w:space="0" w:color="000000"/>
+              <w:bottom w:val="single" w:sz="6" w:space="0" w:color="000000"/>
+              <w:right w:val="single" w:sz="6" w:space="0" w:color="000000"/>
+            </w:tcBorders>
+            <w:tcMar>
+              <w:top w:w="60" w:type="dxa"/>
+              <w:left w:w="60" w:type="dxa"/>
+              <w:bottom w:w="60" w:type="dxa"/>
+              <w:right w:w="60" w:type="dxa"/>
+            </w:tcMar>
+            <w:hideMark/>
+          </w:tcPr>
+          <w:p>
+            <w:r>
+              <w:t>13.94</w:t>
+            </w:r>
+          </w:p>
+        </w:tc>
+        <w:tc>
+          <w:tcPr>
+            <w:tcW w:w="1199" w:type="dxa"/>
+            <w:tcBorders>
+              <w:top w:val="single" w:sz="6" w:space="0" w:color="000000"/>
+              <w:left w:val="single" w:sz="6" w:space="0" w:color="000000"/>
+              <w:bottom w:val="single" w:sz="6" w:space="0" w:color="000000"/>
+              <w:right w:val="single" w:sz="6" w:space="0" w:color="000000"/>
+            </w:tcBorders>
+            <w:tcMar>
+              <w:top w:w="60" w:type="dxa"/>
+              <w:left w:w="60" w:type="dxa"/>
+              <w:bottom w:w="60" w:type="dxa"/>
+              <w:right w:w="60" w:type="dxa"/>
+            </w:tcMar>
+            <w:hideMark/>
+          </w:tcPr>
+          <w:p>
+            <w:r>
+              <w:t>13.39</w:t>
+            </w:r>
+          </w:p>
+        </w:tc>
+        <w:tc>
+          <w:tcPr>
+            <w:tcW w:w="668" w:type="dxa"/>
+            <w:tcBorders>
+              <w:top w:val="single" w:sz="6" w:space="0" w:color="000000"/>
+              <w:left w:val="single" w:sz="6" w:space="0" w:color="000000"/>
+              <w:bottom w:val="single" w:sz="6" w:space="0" w:color="000000"/>
+              <w:right w:val="single" w:sz="6" w:space="0" w:color="000000"/>
+            </w:tcBorders>
+            <w:tcMar>
+              <w:top w:w="60" w:type="dxa"/>
+              <w:left w:w="60" w:type="dxa"/>
+              <w:bottom w:w="60" w:type="dxa"/>
+              <w:right w:w="60" w:type="dxa"/>
+            </w:tcMar>
+            <w:hideMark/>
+          </w:tcPr>
+          <w:p>
+            <w:r>
+              <w:t>8.8</w:t>
+            </w:r>
+          </w:p>
+        </w:tc>
+        <w:tc>
+          <w:tcPr>
+            <w:tcW w:w="1127" w:type="dxa"/>
+            <w:tcBorders>
+              <w:top w:val="single" w:sz="6" w:space="0" w:color="000000"/>
+              <w:left w:val="single" w:sz="6" w:space="0" w:color="000000"/>
+              <w:bottom w:val="single" w:sz="6" w:space="0" w:color="000000"/>
+              <w:right w:val="single" w:sz="6" w:space="0" w:color="000000"/>
+            </w:tcBorders>
+            <w:tcMar>
+              <w:top w:w="60" w:type="dxa"/>
+              <w:left w:w="60" w:type="dxa"/>
+              <w:bottom w:w="60" w:type="dxa"/>
+              <w:right w:w="60" w:type="dxa"/>
+            </w:tcMar>
+            <w:hideMark/>
+          </w:tcPr>
+          <w:p>
+            <w:r>
+              <w:t>4.39</w:t>
+            </w:r>
+          </w:p>
+        </w:tc>
+        <w:tc>
+          <w:tcPr>
+            <w:tcW w:w="546" w:type="dxa"/>
+            <w:tcBorders>
+              <w:top w:val="single" w:sz="6" w:space="0" w:color="000000"/>
+              <w:left w:val="single" w:sz="6" w:space="0" w:color="000000"/>
+              <w:bottom w:val="single" w:sz="6" w:space="0" w:color="000000"/>
+              <w:right w:val="single" w:sz="6" w:space="0" w:color="000000"/>
+            </w:tcBorders>
+            <w:tcMar>
+              <w:top w:w="60" w:type="dxa"/>
+              <w:left w:w="60" w:type="dxa"/>
+              <w:bottom w:w="60" w:type="dxa"/>
+              <w:right w:w="60" w:type="dxa"/>
+            </w:tcMar>
+            <w:hideMark/>
+          </w:tcPr>
+          <w:p>
+            <w:r>
+              <w:t>2.08</w:t>
+            </w:r>
+          </w:p>
+        </w:tc>
+        <w:tc>
+          <w:tcPr>
+            <w:tcW w:w="789" w:type="dxa"/>
+            <w:tcBorders>
+              <w:top w:val="single" w:sz="6" w:space="0" w:color="000000"/>
+              <w:left w:val="single" w:sz="6" w:space="0" w:color="000000"/>
+              <w:bottom w:val="single" w:sz="6" w:space="0" w:color="000000"/>
+              <w:right w:val="single" w:sz="6" w:space="0" w:color="000000"/>
+            </w:tcBorders>
+            <w:tcMar>
+              <w:top w:w="60" w:type="dxa"/>
+              <w:left w:w="60" w:type="dxa"/>
+              <w:bottom w:w="60" w:type="dxa"/>
+              <w:right w:w="60" w:type="dxa"/>
+            </w:tcMar>
+            <w:hideMark/>
+          </w:tcPr>
+          <w:p>
+            <w:r>
+              <w:t>-294.32</w:t>
+            </w:r>
+          </w:p>
+        </w:tc>
+      </w:tr>
+    </w:tbl>
+    <w:p>
+      <w:pPr>
+        <w:rPr>
+          <w:b/>
+          <w:bCs/>
+          <w:color w:val="70AD47" w:themeColor="accent6"/>
+        </w:rPr>
+      </w:pPr>
+    </w:p>
+    <w:p>
+      <w:pPr>
+        <w:rPr>
+          <w:b/>
+          <w:bCs/>
+          <w:color w:val="70AD47" w:themeColor="accent6"/>
+        </w:rPr>
+      </w:pPr>
+    </w:p>
+    <w:p>
+      <w:pPr>
+        <w:rPr>
+          <w:b/>
+          <w:bCs/>
+          <w:color w:val="70AD47" w:themeColor="accent6"/>
+        </w:rPr>
+      </w:pPr>
     </w:p>
     <w:p/>
     <w:sectPr>

</xml_diff>